<commit_message>
Syncing local to remote
</commit_message>
<xml_diff>
--- a/ReadMe.docx
+++ b/ReadMe.docx
@@ -7993,6 +7993,3176 @@
         <w:t>After this open the db and check the table which will contain our sample data.</w:t>
       </w:r>
     </w:p>
+    <w:p/>
+    <w:p>
+      <w:pPr>
+        <w:rPr>
+          <w:b/>
+          <w:bCs/>
+          <w:u w:val="single"/>
+        </w:rPr>
+      </w:pPr>
+      <w:r>
+        <w:rPr>
+          <w:b/>
+          <w:bCs/>
+          <w:u w:val="single"/>
+        </w:rPr>
+        <w:t>Adding API Controller</w:t>
+      </w:r>
+    </w:p>
+    <w:p>
+      <w:pPr>
+        <w:ind w:firstLine="720"/>
+      </w:pPr>
+      <w:r>
+        <w:t xml:space="preserve">We are going to add two api controller cs, </w:t>
+      </w:r>
+    </w:p>
+    <w:p>
+      <w:pPr>
+        <w:ind w:left="720" w:firstLine="720"/>
+      </w:pPr>
+      <w:r>
+        <w:t>one is BaseApiController which is inherited from ControllerBase and going to be base class all our other controller api(s).</w:t>
+      </w:r>
+      <w:r>
+        <w:tab/>
+      </w:r>
+    </w:p>
+    <w:p>
+      <w:pPr>
+        <w:ind w:left="720" w:firstLine="720"/>
+      </w:pPr>
+      <w:r>
+        <w:t xml:space="preserve">second one is ActivityController which inturn contains two httpget endpoint called                 </w:t>
+      </w:r>
+      <w:r>
+        <w:rPr>
+          <w:i/>
+          <w:iCs/>
+        </w:rPr>
+        <w:t xml:space="preserve">api/activity/all – to get all activities </w:t>
+      </w:r>
+      <w:r>
+        <w:t xml:space="preserve"> &amp; api/activity/{id} – to get single activity</w:t>
+      </w:r>
+    </w:p>
+    <w:p>
+      <w:r>
+        <w:tab/>
+      </w:r>
+      <w:r>
+        <w:tab/>
+        <w:t>These are the coding for those cs files</w:t>
+      </w:r>
+    </w:p>
+    <w:p/>
+    <w:p>
+      <w:pPr>
+        <w:shd w:val="clear" w:color="auto" w:fill="292D3E"/>
+        <w:spacing w:after="0" w:line="285" w:lineRule="atLeast"/>
+        <w:rPr>
+          <w:rFonts w:ascii="Consolas" w:eastAsia="Times New Roman" w:hAnsi="Consolas" w:cs="Times New Roman"/>
+          <w:color w:val="BABED8"/>
+          <w:kern w:val="0"/>
+          <w:sz w:val="21"/>
+          <w:szCs w:val="21"/>
+          <w:lang w:eastAsia="en-IN" w:bidi="ta-IN"/>
+          <w14:ligatures w14:val="none"/>
+        </w:rPr>
+      </w:pPr>
+      <w:r>
+        <w:rPr>
+          <w:rFonts w:ascii="Consolas" w:eastAsia="Times New Roman" w:hAnsi="Consolas" w:cs="Times New Roman"/>
+          <w:i/>
+          <w:iCs/>
+          <w:color w:val="89DDFF"/>
+          <w:kern w:val="0"/>
+          <w:sz w:val="21"/>
+          <w:szCs w:val="21"/>
+          <w:lang w:eastAsia="en-IN" w:bidi="ta-IN"/>
+          <w14:ligatures w14:val="none"/>
+        </w:rPr>
+        <w:t>using</w:t>
+      </w:r>
+      <w:r>
+        <w:rPr>
+          <w:rFonts w:ascii="Consolas" w:eastAsia="Times New Roman" w:hAnsi="Consolas" w:cs="Times New Roman"/>
+          <w:color w:val="BABED8"/>
+          <w:kern w:val="0"/>
+          <w:sz w:val="21"/>
+          <w:szCs w:val="21"/>
+          <w:lang w:eastAsia="en-IN" w:bidi="ta-IN"/>
+          <w14:ligatures w14:val="none"/>
+        </w:rPr>
+        <w:t xml:space="preserve"> </w:t>
+      </w:r>
+      <w:r>
+        <w:rPr>
+          <w:rFonts w:ascii="Consolas" w:eastAsia="Times New Roman" w:hAnsi="Consolas" w:cs="Times New Roman"/>
+          <w:color w:val="FFCB6B"/>
+          <w:kern w:val="0"/>
+          <w:sz w:val="21"/>
+          <w:szCs w:val="21"/>
+          <w:lang w:eastAsia="en-IN" w:bidi="ta-IN"/>
+          <w14:ligatures w14:val="none"/>
+        </w:rPr>
+        <w:t>Microsoft</w:t>
+      </w:r>
+      <w:r>
+        <w:rPr>
+          <w:rFonts w:ascii="Consolas" w:eastAsia="Times New Roman" w:hAnsi="Consolas" w:cs="Times New Roman"/>
+          <w:color w:val="89DDFF"/>
+          <w:kern w:val="0"/>
+          <w:sz w:val="21"/>
+          <w:szCs w:val="21"/>
+          <w:lang w:eastAsia="en-IN" w:bidi="ta-IN"/>
+          <w14:ligatures w14:val="none"/>
+        </w:rPr>
+        <w:t>.</w:t>
+      </w:r>
+      <w:r>
+        <w:rPr>
+          <w:rFonts w:ascii="Consolas" w:eastAsia="Times New Roman" w:hAnsi="Consolas" w:cs="Times New Roman"/>
+          <w:color w:val="FFCB6B"/>
+          <w:kern w:val="0"/>
+          <w:sz w:val="21"/>
+          <w:szCs w:val="21"/>
+          <w:lang w:eastAsia="en-IN" w:bidi="ta-IN"/>
+          <w14:ligatures w14:val="none"/>
+        </w:rPr>
+        <w:t>AspNetCore</w:t>
+      </w:r>
+      <w:r>
+        <w:rPr>
+          <w:rFonts w:ascii="Consolas" w:eastAsia="Times New Roman" w:hAnsi="Consolas" w:cs="Times New Roman"/>
+          <w:color w:val="89DDFF"/>
+          <w:kern w:val="0"/>
+          <w:sz w:val="21"/>
+          <w:szCs w:val="21"/>
+          <w:lang w:eastAsia="en-IN" w:bidi="ta-IN"/>
+          <w14:ligatures w14:val="none"/>
+        </w:rPr>
+        <w:t>.</w:t>
+      </w:r>
+      <w:r>
+        <w:rPr>
+          <w:rFonts w:ascii="Consolas" w:eastAsia="Times New Roman" w:hAnsi="Consolas" w:cs="Times New Roman"/>
+          <w:color w:val="FFCB6B"/>
+          <w:kern w:val="0"/>
+          <w:sz w:val="21"/>
+          <w:szCs w:val="21"/>
+          <w:lang w:eastAsia="en-IN" w:bidi="ta-IN"/>
+          <w14:ligatures w14:val="none"/>
+        </w:rPr>
+        <w:t>Mvc</w:t>
+      </w:r>
+      <w:r>
+        <w:rPr>
+          <w:rFonts w:ascii="Consolas" w:eastAsia="Times New Roman" w:hAnsi="Consolas" w:cs="Times New Roman"/>
+          <w:color w:val="89DDFF"/>
+          <w:kern w:val="0"/>
+          <w:sz w:val="21"/>
+          <w:szCs w:val="21"/>
+          <w:lang w:eastAsia="en-IN" w:bidi="ta-IN"/>
+          <w14:ligatures w14:val="none"/>
+        </w:rPr>
+        <w:t>;</w:t>
+      </w:r>
+    </w:p>
+    <w:p>
+      <w:pPr>
+        <w:shd w:val="clear" w:color="auto" w:fill="292D3E"/>
+        <w:spacing w:after="0" w:line="285" w:lineRule="atLeast"/>
+        <w:rPr>
+          <w:rFonts w:ascii="Consolas" w:eastAsia="Times New Roman" w:hAnsi="Consolas" w:cs="Times New Roman"/>
+          <w:color w:val="BABED8"/>
+          <w:kern w:val="0"/>
+          <w:sz w:val="21"/>
+          <w:szCs w:val="21"/>
+          <w:lang w:eastAsia="en-IN" w:bidi="ta-IN"/>
+          <w14:ligatures w14:val="none"/>
+        </w:rPr>
+      </w:pPr>
+    </w:p>
+    <w:p>
+      <w:pPr>
+        <w:shd w:val="clear" w:color="auto" w:fill="292D3E"/>
+        <w:spacing w:after="0" w:line="285" w:lineRule="atLeast"/>
+        <w:rPr>
+          <w:rFonts w:ascii="Consolas" w:eastAsia="Times New Roman" w:hAnsi="Consolas" w:cs="Times New Roman"/>
+          <w:color w:val="BABED8"/>
+          <w:kern w:val="0"/>
+          <w:sz w:val="21"/>
+          <w:szCs w:val="21"/>
+          <w:lang w:eastAsia="en-IN" w:bidi="ta-IN"/>
+          <w14:ligatures w14:val="none"/>
+        </w:rPr>
+      </w:pPr>
+      <w:r>
+        <w:rPr>
+          <w:rFonts w:ascii="Consolas" w:eastAsia="Times New Roman" w:hAnsi="Consolas" w:cs="Times New Roman"/>
+          <w:i/>
+          <w:iCs/>
+          <w:color w:val="89DDFF"/>
+          <w:kern w:val="0"/>
+          <w:sz w:val="21"/>
+          <w:szCs w:val="21"/>
+          <w:lang w:eastAsia="en-IN" w:bidi="ta-IN"/>
+          <w14:ligatures w14:val="none"/>
+        </w:rPr>
+        <w:t>namespace</w:t>
+      </w:r>
+      <w:r>
+        <w:rPr>
+          <w:rFonts w:ascii="Consolas" w:eastAsia="Times New Roman" w:hAnsi="Consolas" w:cs="Times New Roman"/>
+          <w:color w:val="BABED8"/>
+          <w:kern w:val="0"/>
+          <w:sz w:val="21"/>
+          <w:szCs w:val="21"/>
+          <w:lang w:eastAsia="en-IN" w:bidi="ta-IN"/>
+          <w14:ligatures w14:val="none"/>
+        </w:rPr>
+        <w:t xml:space="preserve"> </w:t>
+      </w:r>
+      <w:r>
+        <w:rPr>
+          <w:rFonts w:ascii="Consolas" w:eastAsia="Times New Roman" w:hAnsi="Consolas" w:cs="Times New Roman"/>
+          <w:color w:val="FFCB6B"/>
+          <w:kern w:val="0"/>
+          <w:sz w:val="21"/>
+          <w:szCs w:val="21"/>
+          <w:lang w:eastAsia="en-IN" w:bidi="ta-IN"/>
+          <w14:ligatures w14:val="none"/>
+        </w:rPr>
+        <w:t>API</w:t>
+      </w:r>
+      <w:r>
+        <w:rPr>
+          <w:rFonts w:ascii="Consolas" w:eastAsia="Times New Roman" w:hAnsi="Consolas" w:cs="Times New Roman"/>
+          <w:color w:val="89DDFF"/>
+          <w:kern w:val="0"/>
+          <w:sz w:val="21"/>
+          <w:szCs w:val="21"/>
+          <w:lang w:eastAsia="en-IN" w:bidi="ta-IN"/>
+          <w14:ligatures w14:val="none"/>
+        </w:rPr>
+        <w:t>.</w:t>
+      </w:r>
+      <w:r>
+        <w:rPr>
+          <w:rFonts w:ascii="Consolas" w:eastAsia="Times New Roman" w:hAnsi="Consolas" w:cs="Times New Roman"/>
+          <w:color w:val="FFCB6B"/>
+          <w:kern w:val="0"/>
+          <w:sz w:val="21"/>
+          <w:szCs w:val="21"/>
+          <w:lang w:eastAsia="en-IN" w:bidi="ta-IN"/>
+          <w14:ligatures w14:val="none"/>
+        </w:rPr>
+        <w:t>Controllers</w:t>
+      </w:r>
+    </w:p>
+    <w:p>
+      <w:pPr>
+        <w:shd w:val="clear" w:color="auto" w:fill="292D3E"/>
+        <w:spacing w:after="0" w:line="285" w:lineRule="atLeast"/>
+        <w:rPr>
+          <w:rFonts w:ascii="Consolas" w:eastAsia="Times New Roman" w:hAnsi="Consolas" w:cs="Times New Roman"/>
+          <w:color w:val="BABED8"/>
+          <w:kern w:val="0"/>
+          <w:sz w:val="21"/>
+          <w:szCs w:val="21"/>
+          <w:lang w:eastAsia="en-IN" w:bidi="ta-IN"/>
+          <w14:ligatures w14:val="none"/>
+        </w:rPr>
+      </w:pPr>
+      <w:r>
+        <w:rPr>
+          <w:rFonts w:ascii="Consolas" w:eastAsia="Times New Roman" w:hAnsi="Consolas" w:cs="Times New Roman"/>
+          <w:color w:val="89DDFF"/>
+          <w:kern w:val="0"/>
+          <w:sz w:val="21"/>
+          <w:szCs w:val="21"/>
+          <w:lang w:eastAsia="en-IN" w:bidi="ta-IN"/>
+          <w14:ligatures w14:val="none"/>
+        </w:rPr>
+        <w:t>{</w:t>
+      </w:r>
+    </w:p>
+    <w:p>
+      <w:pPr>
+        <w:shd w:val="clear" w:color="auto" w:fill="292D3E"/>
+        <w:spacing w:after="0" w:line="285" w:lineRule="atLeast"/>
+        <w:rPr>
+          <w:rFonts w:ascii="Consolas" w:eastAsia="Times New Roman" w:hAnsi="Consolas" w:cs="Times New Roman"/>
+          <w:color w:val="BABED8"/>
+          <w:kern w:val="0"/>
+          <w:sz w:val="21"/>
+          <w:szCs w:val="21"/>
+          <w:lang w:eastAsia="en-IN" w:bidi="ta-IN"/>
+          <w14:ligatures w14:val="none"/>
+        </w:rPr>
+      </w:pPr>
+      <w:r>
+        <w:rPr>
+          <w:rFonts w:ascii="Consolas" w:eastAsia="Times New Roman" w:hAnsi="Consolas" w:cs="Times New Roman"/>
+          <w:color w:val="BABED8"/>
+          <w:kern w:val="0"/>
+          <w:sz w:val="21"/>
+          <w:szCs w:val="21"/>
+          <w:lang w:eastAsia="en-IN" w:bidi="ta-IN"/>
+          <w14:ligatures w14:val="none"/>
+        </w:rPr>
+        <w:t xml:space="preserve">    </w:t>
+      </w:r>
+      <w:r>
+        <w:rPr>
+          <w:rFonts w:ascii="Consolas" w:eastAsia="Times New Roman" w:hAnsi="Consolas" w:cs="Times New Roman"/>
+          <w:color w:val="89DDFF"/>
+          <w:kern w:val="0"/>
+          <w:sz w:val="21"/>
+          <w:szCs w:val="21"/>
+          <w:lang w:eastAsia="en-IN" w:bidi="ta-IN"/>
+          <w14:ligatures w14:val="none"/>
+        </w:rPr>
+        <w:t>[</w:t>
+      </w:r>
+      <w:r>
+        <w:rPr>
+          <w:rFonts w:ascii="Consolas" w:eastAsia="Times New Roman" w:hAnsi="Consolas" w:cs="Times New Roman"/>
+          <w:color w:val="FFCB6B"/>
+          <w:kern w:val="0"/>
+          <w:sz w:val="21"/>
+          <w:szCs w:val="21"/>
+          <w:lang w:eastAsia="en-IN" w:bidi="ta-IN"/>
+          <w14:ligatures w14:val="none"/>
+        </w:rPr>
+        <w:t>ApiController</w:t>
+      </w:r>
+      <w:r>
+        <w:rPr>
+          <w:rFonts w:ascii="Consolas" w:eastAsia="Times New Roman" w:hAnsi="Consolas" w:cs="Times New Roman"/>
+          <w:color w:val="89DDFF"/>
+          <w:kern w:val="0"/>
+          <w:sz w:val="21"/>
+          <w:szCs w:val="21"/>
+          <w:lang w:eastAsia="en-IN" w:bidi="ta-IN"/>
+          <w14:ligatures w14:val="none"/>
+        </w:rPr>
+        <w:t>]</w:t>
+      </w:r>
+    </w:p>
+    <w:p>
+      <w:pPr>
+        <w:shd w:val="clear" w:color="auto" w:fill="292D3E"/>
+        <w:spacing w:after="0" w:line="285" w:lineRule="atLeast"/>
+        <w:rPr>
+          <w:rFonts w:ascii="Consolas" w:eastAsia="Times New Roman" w:hAnsi="Consolas" w:cs="Times New Roman"/>
+          <w:color w:val="BABED8"/>
+          <w:kern w:val="0"/>
+          <w:sz w:val="21"/>
+          <w:szCs w:val="21"/>
+          <w:lang w:eastAsia="en-IN" w:bidi="ta-IN"/>
+          <w14:ligatures w14:val="none"/>
+        </w:rPr>
+      </w:pPr>
+      <w:r>
+        <w:rPr>
+          <w:rFonts w:ascii="Consolas" w:eastAsia="Times New Roman" w:hAnsi="Consolas" w:cs="Times New Roman"/>
+          <w:color w:val="BABED8"/>
+          <w:kern w:val="0"/>
+          <w:sz w:val="21"/>
+          <w:szCs w:val="21"/>
+          <w:lang w:eastAsia="en-IN" w:bidi="ta-IN"/>
+          <w14:ligatures w14:val="none"/>
+        </w:rPr>
+        <w:t xml:space="preserve">    </w:t>
+      </w:r>
+      <w:r>
+        <w:rPr>
+          <w:rFonts w:ascii="Consolas" w:eastAsia="Times New Roman" w:hAnsi="Consolas" w:cs="Times New Roman"/>
+          <w:color w:val="89DDFF"/>
+          <w:kern w:val="0"/>
+          <w:sz w:val="21"/>
+          <w:szCs w:val="21"/>
+          <w:lang w:eastAsia="en-IN" w:bidi="ta-IN"/>
+          <w14:ligatures w14:val="none"/>
+        </w:rPr>
+        <w:t>[</w:t>
+      </w:r>
+      <w:r>
+        <w:rPr>
+          <w:rFonts w:ascii="Consolas" w:eastAsia="Times New Roman" w:hAnsi="Consolas" w:cs="Times New Roman"/>
+          <w:color w:val="FFCB6B"/>
+          <w:kern w:val="0"/>
+          <w:sz w:val="21"/>
+          <w:szCs w:val="21"/>
+          <w:lang w:eastAsia="en-IN" w:bidi="ta-IN"/>
+          <w14:ligatures w14:val="none"/>
+        </w:rPr>
+        <w:t>Route</w:t>
+      </w:r>
+      <w:r>
+        <w:rPr>
+          <w:rFonts w:ascii="Consolas" w:eastAsia="Times New Roman" w:hAnsi="Consolas" w:cs="Times New Roman"/>
+          <w:color w:val="89DDFF"/>
+          <w:kern w:val="0"/>
+          <w:sz w:val="21"/>
+          <w:szCs w:val="21"/>
+          <w:lang w:eastAsia="en-IN" w:bidi="ta-IN"/>
+          <w14:ligatures w14:val="none"/>
+        </w:rPr>
+        <w:t>(</w:t>
+      </w:r>
+      <w:r>
+        <w:rPr>
+          <w:rFonts w:ascii="Consolas" w:eastAsia="Times New Roman" w:hAnsi="Consolas" w:cs="Times New Roman"/>
+          <w:color w:val="C3E88D"/>
+          <w:kern w:val="0"/>
+          <w:sz w:val="21"/>
+          <w:szCs w:val="21"/>
+          <w:lang w:eastAsia="en-IN" w:bidi="ta-IN"/>
+          <w14:ligatures w14:val="none"/>
+        </w:rPr>
+        <w:t>"api/[controller]"</w:t>
+      </w:r>
+      <w:r>
+        <w:rPr>
+          <w:rFonts w:ascii="Consolas" w:eastAsia="Times New Roman" w:hAnsi="Consolas" w:cs="Times New Roman"/>
+          <w:color w:val="89DDFF"/>
+          <w:kern w:val="0"/>
+          <w:sz w:val="21"/>
+          <w:szCs w:val="21"/>
+          <w:lang w:eastAsia="en-IN" w:bidi="ta-IN"/>
+          <w14:ligatures w14:val="none"/>
+        </w:rPr>
+        <w:t>)]</w:t>
+      </w:r>
+    </w:p>
+    <w:p>
+      <w:pPr>
+        <w:shd w:val="clear" w:color="auto" w:fill="292D3E"/>
+        <w:spacing w:after="0" w:line="285" w:lineRule="atLeast"/>
+        <w:rPr>
+          <w:rFonts w:ascii="Consolas" w:eastAsia="Times New Roman" w:hAnsi="Consolas" w:cs="Times New Roman"/>
+          <w:color w:val="BABED8"/>
+          <w:kern w:val="0"/>
+          <w:sz w:val="21"/>
+          <w:szCs w:val="21"/>
+          <w:lang w:eastAsia="en-IN" w:bidi="ta-IN"/>
+          <w14:ligatures w14:val="none"/>
+        </w:rPr>
+      </w:pPr>
+      <w:r>
+        <w:rPr>
+          <w:rFonts w:ascii="Consolas" w:eastAsia="Times New Roman" w:hAnsi="Consolas" w:cs="Times New Roman"/>
+          <w:color w:val="BABED8"/>
+          <w:kern w:val="0"/>
+          <w:sz w:val="21"/>
+          <w:szCs w:val="21"/>
+          <w:lang w:eastAsia="en-IN" w:bidi="ta-IN"/>
+          <w14:ligatures w14:val="none"/>
+        </w:rPr>
+        <w:t xml:space="preserve">    </w:t>
+      </w:r>
+      <w:r>
+        <w:rPr>
+          <w:rFonts w:ascii="Consolas" w:eastAsia="Times New Roman" w:hAnsi="Consolas" w:cs="Times New Roman"/>
+          <w:i/>
+          <w:iCs/>
+          <w:color w:val="89DDFF"/>
+          <w:kern w:val="0"/>
+          <w:sz w:val="21"/>
+          <w:szCs w:val="21"/>
+          <w:lang w:eastAsia="en-IN" w:bidi="ta-IN"/>
+          <w14:ligatures w14:val="none"/>
+        </w:rPr>
+        <w:t>public</w:t>
+      </w:r>
+      <w:r>
+        <w:rPr>
+          <w:rFonts w:ascii="Consolas" w:eastAsia="Times New Roman" w:hAnsi="Consolas" w:cs="Times New Roman"/>
+          <w:color w:val="BABED8"/>
+          <w:kern w:val="0"/>
+          <w:sz w:val="21"/>
+          <w:szCs w:val="21"/>
+          <w:lang w:eastAsia="en-IN" w:bidi="ta-IN"/>
+          <w14:ligatures w14:val="none"/>
+        </w:rPr>
+        <w:t xml:space="preserve"> </w:t>
+      </w:r>
+      <w:r>
+        <w:rPr>
+          <w:rFonts w:ascii="Consolas" w:eastAsia="Times New Roman" w:hAnsi="Consolas" w:cs="Times New Roman"/>
+          <w:i/>
+          <w:iCs/>
+          <w:color w:val="89DDFF"/>
+          <w:kern w:val="0"/>
+          <w:sz w:val="21"/>
+          <w:szCs w:val="21"/>
+          <w:lang w:eastAsia="en-IN" w:bidi="ta-IN"/>
+          <w14:ligatures w14:val="none"/>
+        </w:rPr>
+        <w:t>class</w:t>
+      </w:r>
+      <w:r>
+        <w:rPr>
+          <w:rFonts w:ascii="Consolas" w:eastAsia="Times New Roman" w:hAnsi="Consolas" w:cs="Times New Roman"/>
+          <w:color w:val="BABED8"/>
+          <w:kern w:val="0"/>
+          <w:sz w:val="21"/>
+          <w:szCs w:val="21"/>
+          <w:lang w:eastAsia="en-IN" w:bidi="ta-IN"/>
+          <w14:ligatures w14:val="none"/>
+        </w:rPr>
+        <w:t xml:space="preserve"> </w:t>
+      </w:r>
+      <w:r>
+        <w:rPr>
+          <w:rFonts w:ascii="Consolas" w:eastAsia="Times New Roman" w:hAnsi="Consolas" w:cs="Times New Roman"/>
+          <w:color w:val="FFCB6B"/>
+          <w:kern w:val="0"/>
+          <w:sz w:val="21"/>
+          <w:szCs w:val="21"/>
+          <w:lang w:eastAsia="en-IN" w:bidi="ta-IN"/>
+          <w14:ligatures w14:val="none"/>
+        </w:rPr>
+        <w:t>BaseApiController</w:t>
+      </w:r>
+      <w:r>
+        <w:rPr>
+          <w:rFonts w:ascii="Consolas" w:eastAsia="Times New Roman" w:hAnsi="Consolas" w:cs="Times New Roman"/>
+          <w:color w:val="BABED8"/>
+          <w:kern w:val="0"/>
+          <w:sz w:val="21"/>
+          <w:szCs w:val="21"/>
+          <w:lang w:eastAsia="en-IN" w:bidi="ta-IN"/>
+          <w14:ligatures w14:val="none"/>
+        </w:rPr>
+        <w:t xml:space="preserve"> </w:t>
+      </w:r>
+      <w:r>
+        <w:rPr>
+          <w:rFonts w:ascii="Consolas" w:eastAsia="Times New Roman" w:hAnsi="Consolas" w:cs="Times New Roman"/>
+          <w:color w:val="89DDFF"/>
+          <w:kern w:val="0"/>
+          <w:sz w:val="21"/>
+          <w:szCs w:val="21"/>
+          <w:lang w:eastAsia="en-IN" w:bidi="ta-IN"/>
+          <w14:ligatures w14:val="none"/>
+        </w:rPr>
+        <w:t>:</w:t>
+      </w:r>
+      <w:r>
+        <w:rPr>
+          <w:rFonts w:ascii="Consolas" w:eastAsia="Times New Roman" w:hAnsi="Consolas" w:cs="Times New Roman"/>
+          <w:color w:val="BABED8"/>
+          <w:kern w:val="0"/>
+          <w:sz w:val="21"/>
+          <w:szCs w:val="21"/>
+          <w:lang w:eastAsia="en-IN" w:bidi="ta-IN"/>
+          <w14:ligatures w14:val="none"/>
+        </w:rPr>
+        <w:t xml:space="preserve"> </w:t>
+      </w:r>
+      <w:r>
+        <w:rPr>
+          <w:rFonts w:ascii="Consolas" w:eastAsia="Times New Roman" w:hAnsi="Consolas" w:cs="Times New Roman"/>
+          <w:color w:val="FFCB6B"/>
+          <w:kern w:val="0"/>
+          <w:sz w:val="21"/>
+          <w:szCs w:val="21"/>
+          <w:lang w:eastAsia="en-IN" w:bidi="ta-IN"/>
+          <w14:ligatures w14:val="none"/>
+        </w:rPr>
+        <w:t>ControllerBase</w:t>
+      </w:r>
+    </w:p>
+    <w:p>
+      <w:pPr>
+        <w:shd w:val="clear" w:color="auto" w:fill="292D3E"/>
+        <w:spacing w:after="0" w:line="285" w:lineRule="atLeast"/>
+        <w:rPr>
+          <w:rFonts w:ascii="Consolas" w:eastAsia="Times New Roman" w:hAnsi="Consolas" w:cs="Times New Roman"/>
+          <w:color w:val="BABED8"/>
+          <w:kern w:val="0"/>
+          <w:sz w:val="21"/>
+          <w:szCs w:val="21"/>
+          <w:lang w:eastAsia="en-IN" w:bidi="ta-IN"/>
+          <w14:ligatures w14:val="none"/>
+        </w:rPr>
+      </w:pPr>
+      <w:r>
+        <w:rPr>
+          <w:rFonts w:ascii="Consolas" w:eastAsia="Times New Roman" w:hAnsi="Consolas" w:cs="Times New Roman"/>
+          <w:color w:val="BABED8"/>
+          <w:kern w:val="0"/>
+          <w:sz w:val="21"/>
+          <w:szCs w:val="21"/>
+          <w:lang w:eastAsia="en-IN" w:bidi="ta-IN"/>
+          <w14:ligatures w14:val="none"/>
+        </w:rPr>
+        <w:t xml:space="preserve">    </w:t>
+      </w:r>
+      <w:r>
+        <w:rPr>
+          <w:rFonts w:ascii="Consolas" w:eastAsia="Times New Roman" w:hAnsi="Consolas" w:cs="Times New Roman"/>
+          <w:color w:val="89DDFF"/>
+          <w:kern w:val="0"/>
+          <w:sz w:val="21"/>
+          <w:szCs w:val="21"/>
+          <w:lang w:eastAsia="en-IN" w:bidi="ta-IN"/>
+          <w14:ligatures w14:val="none"/>
+        </w:rPr>
+        <w:t>{</w:t>
+      </w:r>
+    </w:p>
+    <w:p>
+      <w:pPr>
+        <w:shd w:val="clear" w:color="auto" w:fill="292D3E"/>
+        <w:spacing w:after="0" w:line="285" w:lineRule="atLeast"/>
+        <w:rPr>
+          <w:rFonts w:ascii="Consolas" w:eastAsia="Times New Roman" w:hAnsi="Consolas" w:cs="Times New Roman"/>
+          <w:color w:val="BABED8"/>
+          <w:kern w:val="0"/>
+          <w:sz w:val="21"/>
+          <w:szCs w:val="21"/>
+          <w:lang w:eastAsia="en-IN" w:bidi="ta-IN"/>
+          <w14:ligatures w14:val="none"/>
+        </w:rPr>
+      </w:pPr>
+      <w:r>
+        <w:rPr>
+          <w:rFonts w:ascii="Consolas" w:eastAsia="Times New Roman" w:hAnsi="Consolas" w:cs="Times New Roman"/>
+          <w:color w:val="BABED8"/>
+          <w:kern w:val="0"/>
+          <w:sz w:val="21"/>
+          <w:szCs w:val="21"/>
+          <w:lang w:eastAsia="en-IN" w:bidi="ta-IN"/>
+          <w14:ligatures w14:val="none"/>
+        </w:rPr>
+        <w:t xml:space="preserve">        </w:t>
+      </w:r>
+    </w:p>
+    <w:p>
+      <w:pPr>
+        <w:shd w:val="clear" w:color="auto" w:fill="292D3E"/>
+        <w:spacing w:after="0" w:line="285" w:lineRule="atLeast"/>
+        <w:rPr>
+          <w:rFonts w:ascii="Consolas" w:eastAsia="Times New Roman" w:hAnsi="Consolas" w:cs="Times New Roman"/>
+          <w:color w:val="BABED8"/>
+          <w:kern w:val="0"/>
+          <w:sz w:val="21"/>
+          <w:szCs w:val="21"/>
+          <w:lang w:eastAsia="en-IN" w:bidi="ta-IN"/>
+          <w14:ligatures w14:val="none"/>
+        </w:rPr>
+      </w:pPr>
+      <w:r>
+        <w:rPr>
+          <w:rFonts w:ascii="Consolas" w:eastAsia="Times New Roman" w:hAnsi="Consolas" w:cs="Times New Roman"/>
+          <w:color w:val="BABED8"/>
+          <w:kern w:val="0"/>
+          <w:sz w:val="21"/>
+          <w:szCs w:val="21"/>
+          <w:lang w:eastAsia="en-IN" w:bidi="ta-IN"/>
+          <w14:ligatures w14:val="none"/>
+        </w:rPr>
+        <w:t xml:space="preserve">    </w:t>
+      </w:r>
+      <w:r>
+        <w:rPr>
+          <w:rFonts w:ascii="Consolas" w:eastAsia="Times New Roman" w:hAnsi="Consolas" w:cs="Times New Roman"/>
+          <w:color w:val="89DDFF"/>
+          <w:kern w:val="0"/>
+          <w:sz w:val="21"/>
+          <w:szCs w:val="21"/>
+          <w:lang w:eastAsia="en-IN" w:bidi="ta-IN"/>
+          <w14:ligatures w14:val="none"/>
+        </w:rPr>
+        <w:t>}</w:t>
+      </w:r>
+    </w:p>
+    <w:p>
+      <w:pPr>
+        <w:shd w:val="clear" w:color="auto" w:fill="292D3E"/>
+        <w:spacing w:after="0" w:line="285" w:lineRule="atLeast"/>
+        <w:rPr>
+          <w:rFonts w:ascii="Consolas" w:eastAsia="Times New Roman" w:hAnsi="Consolas" w:cs="Times New Roman"/>
+          <w:color w:val="BABED8"/>
+          <w:kern w:val="0"/>
+          <w:sz w:val="21"/>
+          <w:szCs w:val="21"/>
+          <w:lang w:eastAsia="en-IN" w:bidi="ta-IN"/>
+          <w14:ligatures w14:val="none"/>
+        </w:rPr>
+      </w:pPr>
+      <w:r>
+        <w:rPr>
+          <w:rFonts w:ascii="Consolas" w:eastAsia="Times New Roman" w:hAnsi="Consolas" w:cs="Times New Roman"/>
+          <w:color w:val="89DDFF"/>
+          <w:kern w:val="0"/>
+          <w:sz w:val="21"/>
+          <w:szCs w:val="21"/>
+          <w:lang w:eastAsia="en-IN" w:bidi="ta-IN"/>
+          <w14:ligatures w14:val="none"/>
+        </w:rPr>
+        <w:t>}</w:t>
+      </w:r>
+    </w:p>
+    <w:p/>
+    <w:p/>
+    <w:p>
+      <w:pPr>
+        <w:shd w:val="clear" w:color="auto" w:fill="292D3E"/>
+        <w:spacing w:after="0" w:line="285" w:lineRule="atLeast"/>
+        <w:rPr>
+          <w:rFonts w:ascii="Consolas" w:eastAsia="Times New Roman" w:hAnsi="Consolas" w:cs="Times New Roman"/>
+          <w:color w:val="BABED8"/>
+          <w:kern w:val="0"/>
+          <w:sz w:val="21"/>
+          <w:szCs w:val="21"/>
+          <w:lang w:eastAsia="en-IN" w:bidi="ta-IN"/>
+          <w14:ligatures w14:val="none"/>
+        </w:rPr>
+      </w:pPr>
+      <w:r>
+        <w:rPr>
+          <w:rFonts w:ascii="Consolas" w:eastAsia="Times New Roman" w:hAnsi="Consolas" w:cs="Times New Roman"/>
+          <w:i/>
+          <w:iCs/>
+          <w:color w:val="89DDFF"/>
+          <w:kern w:val="0"/>
+          <w:sz w:val="21"/>
+          <w:szCs w:val="21"/>
+          <w:lang w:eastAsia="en-IN" w:bidi="ta-IN"/>
+          <w14:ligatures w14:val="none"/>
+        </w:rPr>
+        <w:t>using</w:t>
+      </w:r>
+      <w:r>
+        <w:rPr>
+          <w:rFonts w:ascii="Consolas" w:eastAsia="Times New Roman" w:hAnsi="Consolas" w:cs="Times New Roman"/>
+          <w:color w:val="BABED8"/>
+          <w:kern w:val="0"/>
+          <w:sz w:val="21"/>
+          <w:szCs w:val="21"/>
+          <w:lang w:eastAsia="en-IN" w:bidi="ta-IN"/>
+          <w14:ligatures w14:val="none"/>
+        </w:rPr>
+        <w:t xml:space="preserve"> </w:t>
+      </w:r>
+      <w:r>
+        <w:rPr>
+          <w:rFonts w:ascii="Consolas" w:eastAsia="Times New Roman" w:hAnsi="Consolas" w:cs="Times New Roman"/>
+          <w:color w:val="FFCB6B"/>
+          <w:kern w:val="0"/>
+          <w:sz w:val="21"/>
+          <w:szCs w:val="21"/>
+          <w:lang w:eastAsia="en-IN" w:bidi="ta-IN"/>
+          <w14:ligatures w14:val="none"/>
+        </w:rPr>
+        <w:t>Domain</w:t>
+      </w:r>
+      <w:r>
+        <w:rPr>
+          <w:rFonts w:ascii="Consolas" w:eastAsia="Times New Roman" w:hAnsi="Consolas" w:cs="Times New Roman"/>
+          <w:color w:val="89DDFF"/>
+          <w:kern w:val="0"/>
+          <w:sz w:val="21"/>
+          <w:szCs w:val="21"/>
+          <w:lang w:eastAsia="en-IN" w:bidi="ta-IN"/>
+          <w14:ligatures w14:val="none"/>
+        </w:rPr>
+        <w:t>;</w:t>
+      </w:r>
+    </w:p>
+    <w:p>
+      <w:pPr>
+        <w:shd w:val="clear" w:color="auto" w:fill="292D3E"/>
+        <w:spacing w:after="0" w:line="285" w:lineRule="atLeast"/>
+        <w:rPr>
+          <w:rFonts w:ascii="Consolas" w:eastAsia="Times New Roman" w:hAnsi="Consolas" w:cs="Times New Roman"/>
+          <w:color w:val="BABED8"/>
+          <w:kern w:val="0"/>
+          <w:sz w:val="21"/>
+          <w:szCs w:val="21"/>
+          <w:lang w:eastAsia="en-IN" w:bidi="ta-IN"/>
+          <w14:ligatures w14:val="none"/>
+        </w:rPr>
+      </w:pPr>
+      <w:r>
+        <w:rPr>
+          <w:rFonts w:ascii="Consolas" w:eastAsia="Times New Roman" w:hAnsi="Consolas" w:cs="Times New Roman"/>
+          <w:i/>
+          <w:iCs/>
+          <w:color w:val="89DDFF"/>
+          <w:kern w:val="0"/>
+          <w:sz w:val="21"/>
+          <w:szCs w:val="21"/>
+          <w:lang w:eastAsia="en-IN" w:bidi="ta-IN"/>
+          <w14:ligatures w14:val="none"/>
+        </w:rPr>
+        <w:t>using</w:t>
+      </w:r>
+      <w:r>
+        <w:rPr>
+          <w:rFonts w:ascii="Consolas" w:eastAsia="Times New Roman" w:hAnsi="Consolas" w:cs="Times New Roman"/>
+          <w:color w:val="BABED8"/>
+          <w:kern w:val="0"/>
+          <w:sz w:val="21"/>
+          <w:szCs w:val="21"/>
+          <w:lang w:eastAsia="en-IN" w:bidi="ta-IN"/>
+          <w14:ligatures w14:val="none"/>
+        </w:rPr>
+        <w:t xml:space="preserve"> </w:t>
+      </w:r>
+      <w:r>
+        <w:rPr>
+          <w:rFonts w:ascii="Consolas" w:eastAsia="Times New Roman" w:hAnsi="Consolas" w:cs="Times New Roman"/>
+          <w:color w:val="FFCB6B"/>
+          <w:kern w:val="0"/>
+          <w:sz w:val="21"/>
+          <w:szCs w:val="21"/>
+          <w:lang w:eastAsia="en-IN" w:bidi="ta-IN"/>
+          <w14:ligatures w14:val="none"/>
+        </w:rPr>
+        <w:t>Microsoft</w:t>
+      </w:r>
+      <w:r>
+        <w:rPr>
+          <w:rFonts w:ascii="Consolas" w:eastAsia="Times New Roman" w:hAnsi="Consolas" w:cs="Times New Roman"/>
+          <w:color w:val="89DDFF"/>
+          <w:kern w:val="0"/>
+          <w:sz w:val="21"/>
+          <w:szCs w:val="21"/>
+          <w:lang w:eastAsia="en-IN" w:bidi="ta-IN"/>
+          <w14:ligatures w14:val="none"/>
+        </w:rPr>
+        <w:t>.</w:t>
+      </w:r>
+      <w:r>
+        <w:rPr>
+          <w:rFonts w:ascii="Consolas" w:eastAsia="Times New Roman" w:hAnsi="Consolas" w:cs="Times New Roman"/>
+          <w:color w:val="FFCB6B"/>
+          <w:kern w:val="0"/>
+          <w:sz w:val="21"/>
+          <w:szCs w:val="21"/>
+          <w:lang w:eastAsia="en-IN" w:bidi="ta-IN"/>
+          <w14:ligatures w14:val="none"/>
+        </w:rPr>
+        <w:t>AspNetCore</w:t>
+      </w:r>
+      <w:r>
+        <w:rPr>
+          <w:rFonts w:ascii="Consolas" w:eastAsia="Times New Roman" w:hAnsi="Consolas" w:cs="Times New Roman"/>
+          <w:color w:val="89DDFF"/>
+          <w:kern w:val="0"/>
+          <w:sz w:val="21"/>
+          <w:szCs w:val="21"/>
+          <w:lang w:eastAsia="en-IN" w:bidi="ta-IN"/>
+          <w14:ligatures w14:val="none"/>
+        </w:rPr>
+        <w:t>.</w:t>
+      </w:r>
+      <w:r>
+        <w:rPr>
+          <w:rFonts w:ascii="Consolas" w:eastAsia="Times New Roman" w:hAnsi="Consolas" w:cs="Times New Roman"/>
+          <w:color w:val="FFCB6B"/>
+          <w:kern w:val="0"/>
+          <w:sz w:val="21"/>
+          <w:szCs w:val="21"/>
+          <w:lang w:eastAsia="en-IN" w:bidi="ta-IN"/>
+          <w14:ligatures w14:val="none"/>
+        </w:rPr>
+        <w:t>Mvc</w:t>
+      </w:r>
+      <w:r>
+        <w:rPr>
+          <w:rFonts w:ascii="Consolas" w:eastAsia="Times New Roman" w:hAnsi="Consolas" w:cs="Times New Roman"/>
+          <w:color w:val="89DDFF"/>
+          <w:kern w:val="0"/>
+          <w:sz w:val="21"/>
+          <w:szCs w:val="21"/>
+          <w:lang w:eastAsia="en-IN" w:bidi="ta-IN"/>
+          <w14:ligatures w14:val="none"/>
+        </w:rPr>
+        <w:t>;</w:t>
+      </w:r>
+    </w:p>
+    <w:p>
+      <w:pPr>
+        <w:shd w:val="clear" w:color="auto" w:fill="292D3E"/>
+        <w:spacing w:after="0" w:line="285" w:lineRule="atLeast"/>
+        <w:rPr>
+          <w:rFonts w:ascii="Consolas" w:eastAsia="Times New Roman" w:hAnsi="Consolas" w:cs="Times New Roman"/>
+          <w:color w:val="BABED8"/>
+          <w:kern w:val="0"/>
+          <w:sz w:val="21"/>
+          <w:szCs w:val="21"/>
+          <w:lang w:eastAsia="en-IN" w:bidi="ta-IN"/>
+          <w14:ligatures w14:val="none"/>
+        </w:rPr>
+      </w:pPr>
+      <w:r>
+        <w:rPr>
+          <w:rFonts w:ascii="Consolas" w:eastAsia="Times New Roman" w:hAnsi="Consolas" w:cs="Times New Roman"/>
+          <w:i/>
+          <w:iCs/>
+          <w:color w:val="89DDFF"/>
+          <w:kern w:val="0"/>
+          <w:sz w:val="21"/>
+          <w:szCs w:val="21"/>
+          <w:lang w:eastAsia="en-IN" w:bidi="ta-IN"/>
+          <w14:ligatures w14:val="none"/>
+        </w:rPr>
+        <w:t>using</w:t>
+      </w:r>
+      <w:r>
+        <w:rPr>
+          <w:rFonts w:ascii="Consolas" w:eastAsia="Times New Roman" w:hAnsi="Consolas" w:cs="Times New Roman"/>
+          <w:color w:val="BABED8"/>
+          <w:kern w:val="0"/>
+          <w:sz w:val="21"/>
+          <w:szCs w:val="21"/>
+          <w:lang w:eastAsia="en-IN" w:bidi="ta-IN"/>
+          <w14:ligatures w14:val="none"/>
+        </w:rPr>
+        <w:t xml:space="preserve"> </w:t>
+      </w:r>
+      <w:r>
+        <w:rPr>
+          <w:rFonts w:ascii="Consolas" w:eastAsia="Times New Roman" w:hAnsi="Consolas" w:cs="Times New Roman"/>
+          <w:color w:val="FFCB6B"/>
+          <w:kern w:val="0"/>
+          <w:sz w:val="21"/>
+          <w:szCs w:val="21"/>
+          <w:lang w:eastAsia="en-IN" w:bidi="ta-IN"/>
+          <w14:ligatures w14:val="none"/>
+        </w:rPr>
+        <w:t>Microsoft</w:t>
+      </w:r>
+      <w:r>
+        <w:rPr>
+          <w:rFonts w:ascii="Consolas" w:eastAsia="Times New Roman" w:hAnsi="Consolas" w:cs="Times New Roman"/>
+          <w:color w:val="89DDFF"/>
+          <w:kern w:val="0"/>
+          <w:sz w:val="21"/>
+          <w:szCs w:val="21"/>
+          <w:lang w:eastAsia="en-IN" w:bidi="ta-IN"/>
+          <w14:ligatures w14:val="none"/>
+        </w:rPr>
+        <w:t>.</w:t>
+      </w:r>
+      <w:r>
+        <w:rPr>
+          <w:rFonts w:ascii="Consolas" w:eastAsia="Times New Roman" w:hAnsi="Consolas" w:cs="Times New Roman"/>
+          <w:color w:val="FFCB6B"/>
+          <w:kern w:val="0"/>
+          <w:sz w:val="21"/>
+          <w:szCs w:val="21"/>
+          <w:lang w:eastAsia="en-IN" w:bidi="ta-IN"/>
+          <w14:ligatures w14:val="none"/>
+        </w:rPr>
+        <w:t>EntityFrameworkCore</w:t>
+      </w:r>
+      <w:r>
+        <w:rPr>
+          <w:rFonts w:ascii="Consolas" w:eastAsia="Times New Roman" w:hAnsi="Consolas" w:cs="Times New Roman"/>
+          <w:color w:val="89DDFF"/>
+          <w:kern w:val="0"/>
+          <w:sz w:val="21"/>
+          <w:szCs w:val="21"/>
+          <w:lang w:eastAsia="en-IN" w:bidi="ta-IN"/>
+          <w14:ligatures w14:val="none"/>
+        </w:rPr>
+        <w:t>;</w:t>
+      </w:r>
+    </w:p>
+    <w:p>
+      <w:pPr>
+        <w:shd w:val="clear" w:color="auto" w:fill="292D3E"/>
+        <w:spacing w:after="0" w:line="285" w:lineRule="atLeast"/>
+        <w:rPr>
+          <w:rFonts w:ascii="Consolas" w:eastAsia="Times New Roman" w:hAnsi="Consolas" w:cs="Times New Roman"/>
+          <w:color w:val="BABED8"/>
+          <w:kern w:val="0"/>
+          <w:sz w:val="21"/>
+          <w:szCs w:val="21"/>
+          <w:lang w:eastAsia="en-IN" w:bidi="ta-IN"/>
+          <w14:ligatures w14:val="none"/>
+        </w:rPr>
+      </w:pPr>
+      <w:r>
+        <w:rPr>
+          <w:rFonts w:ascii="Consolas" w:eastAsia="Times New Roman" w:hAnsi="Consolas" w:cs="Times New Roman"/>
+          <w:i/>
+          <w:iCs/>
+          <w:color w:val="89DDFF"/>
+          <w:kern w:val="0"/>
+          <w:sz w:val="21"/>
+          <w:szCs w:val="21"/>
+          <w:lang w:eastAsia="en-IN" w:bidi="ta-IN"/>
+          <w14:ligatures w14:val="none"/>
+        </w:rPr>
+        <w:t>using</w:t>
+      </w:r>
+      <w:r>
+        <w:rPr>
+          <w:rFonts w:ascii="Consolas" w:eastAsia="Times New Roman" w:hAnsi="Consolas" w:cs="Times New Roman"/>
+          <w:color w:val="BABED8"/>
+          <w:kern w:val="0"/>
+          <w:sz w:val="21"/>
+          <w:szCs w:val="21"/>
+          <w:lang w:eastAsia="en-IN" w:bidi="ta-IN"/>
+          <w14:ligatures w14:val="none"/>
+        </w:rPr>
+        <w:t xml:space="preserve"> </w:t>
+      </w:r>
+      <w:r>
+        <w:rPr>
+          <w:rFonts w:ascii="Consolas" w:eastAsia="Times New Roman" w:hAnsi="Consolas" w:cs="Times New Roman"/>
+          <w:color w:val="FFCB6B"/>
+          <w:kern w:val="0"/>
+          <w:sz w:val="21"/>
+          <w:szCs w:val="21"/>
+          <w:lang w:eastAsia="en-IN" w:bidi="ta-IN"/>
+          <w14:ligatures w14:val="none"/>
+        </w:rPr>
+        <w:t>Persistence</w:t>
+      </w:r>
+      <w:r>
+        <w:rPr>
+          <w:rFonts w:ascii="Consolas" w:eastAsia="Times New Roman" w:hAnsi="Consolas" w:cs="Times New Roman"/>
+          <w:color w:val="89DDFF"/>
+          <w:kern w:val="0"/>
+          <w:sz w:val="21"/>
+          <w:szCs w:val="21"/>
+          <w:lang w:eastAsia="en-IN" w:bidi="ta-IN"/>
+          <w14:ligatures w14:val="none"/>
+        </w:rPr>
+        <w:t>;</w:t>
+      </w:r>
+    </w:p>
+    <w:p>
+      <w:pPr>
+        <w:shd w:val="clear" w:color="auto" w:fill="292D3E"/>
+        <w:spacing w:after="0" w:line="285" w:lineRule="atLeast"/>
+        <w:rPr>
+          <w:rFonts w:ascii="Consolas" w:eastAsia="Times New Roman" w:hAnsi="Consolas" w:cs="Times New Roman"/>
+          <w:color w:val="BABED8"/>
+          <w:kern w:val="0"/>
+          <w:sz w:val="21"/>
+          <w:szCs w:val="21"/>
+          <w:lang w:eastAsia="en-IN" w:bidi="ta-IN"/>
+          <w14:ligatures w14:val="none"/>
+        </w:rPr>
+      </w:pPr>
+    </w:p>
+    <w:p>
+      <w:pPr>
+        <w:shd w:val="clear" w:color="auto" w:fill="292D3E"/>
+        <w:spacing w:after="0" w:line="285" w:lineRule="atLeast"/>
+        <w:rPr>
+          <w:rFonts w:ascii="Consolas" w:eastAsia="Times New Roman" w:hAnsi="Consolas" w:cs="Times New Roman"/>
+          <w:color w:val="BABED8"/>
+          <w:kern w:val="0"/>
+          <w:sz w:val="21"/>
+          <w:szCs w:val="21"/>
+          <w:lang w:eastAsia="en-IN" w:bidi="ta-IN"/>
+          <w14:ligatures w14:val="none"/>
+        </w:rPr>
+      </w:pPr>
+      <w:r>
+        <w:rPr>
+          <w:rFonts w:ascii="Consolas" w:eastAsia="Times New Roman" w:hAnsi="Consolas" w:cs="Times New Roman"/>
+          <w:i/>
+          <w:iCs/>
+          <w:color w:val="89DDFF"/>
+          <w:kern w:val="0"/>
+          <w:sz w:val="21"/>
+          <w:szCs w:val="21"/>
+          <w:lang w:eastAsia="en-IN" w:bidi="ta-IN"/>
+          <w14:ligatures w14:val="none"/>
+        </w:rPr>
+        <w:t>namespace</w:t>
+      </w:r>
+      <w:r>
+        <w:rPr>
+          <w:rFonts w:ascii="Consolas" w:eastAsia="Times New Roman" w:hAnsi="Consolas" w:cs="Times New Roman"/>
+          <w:color w:val="BABED8"/>
+          <w:kern w:val="0"/>
+          <w:sz w:val="21"/>
+          <w:szCs w:val="21"/>
+          <w:lang w:eastAsia="en-IN" w:bidi="ta-IN"/>
+          <w14:ligatures w14:val="none"/>
+        </w:rPr>
+        <w:t xml:space="preserve"> </w:t>
+      </w:r>
+      <w:r>
+        <w:rPr>
+          <w:rFonts w:ascii="Consolas" w:eastAsia="Times New Roman" w:hAnsi="Consolas" w:cs="Times New Roman"/>
+          <w:color w:val="FFCB6B"/>
+          <w:kern w:val="0"/>
+          <w:sz w:val="21"/>
+          <w:szCs w:val="21"/>
+          <w:lang w:eastAsia="en-IN" w:bidi="ta-IN"/>
+          <w14:ligatures w14:val="none"/>
+        </w:rPr>
+        <w:t>API</w:t>
+      </w:r>
+      <w:r>
+        <w:rPr>
+          <w:rFonts w:ascii="Consolas" w:eastAsia="Times New Roman" w:hAnsi="Consolas" w:cs="Times New Roman"/>
+          <w:color w:val="89DDFF"/>
+          <w:kern w:val="0"/>
+          <w:sz w:val="21"/>
+          <w:szCs w:val="21"/>
+          <w:lang w:eastAsia="en-IN" w:bidi="ta-IN"/>
+          <w14:ligatures w14:val="none"/>
+        </w:rPr>
+        <w:t>.</w:t>
+      </w:r>
+      <w:r>
+        <w:rPr>
+          <w:rFonts w:ascii="Consolas" w:eastAsia="Times New Roman" w:hAnsi="Consolas" w:cs="Times New Roman"/>
+          <w:color w:val="FFCB6B"/>
+          <w:kern w:val="0"/>
+          <w:sz w:val="21"/>
+          <w:szCs w:val="21"/>
+          <w:lang w:eastAsia="en-IN" w:bidi="ta-IN"/>
+          <w14:ligatures w14:val="none"/>
+        </w:rPr>
+        <w:t>Controllers</w:t>
+      </w:r>
+    </w:p>
+    <w:p>
+      <w:pPr>
+        <w:shd w:val="clear" w:color="auto" w:fill="292D3E"/>
+        <w:spacing w:after="0" w:line="285" w:lineRule="atLeast"/>
+        <w:rPr>
+          <w:rFonts w:ascii="Consolas" w:eastAsia="Times New Roman" w:hAnsi="Consolas" w:cs="Times New Roman"/>
+          <w:color w:val="BABED8"/>
+          <w:kern w:val="0"/>
+          <w:sz w:val="21"/>
+          <w:szCs w:val="21"/>
+          <w:lang w:eastAsia="en-IN" w:bidi="ta-IN"/>
+          <w14:ligatures w14:val="none"/>
+        </w:rPr>
+      </w:pPr>
+      <w:r>
+        <w:rPr>
+          <w:rFonts w:ascii="Consolas" w:eastAsia="Times New Roman" w:hAnsi="Consolas" w:cs="Times New Roman"/>
+          <w:color w:val="89DDFF"/>
+          <w:kern w:val="0"/>
+          <w:sz w:val="21"/>
+          <w:szCs w:val="21"/>
+          <w:lang w:eastAsia="en-IN" w:bidi="ta-IN"/>
+          <w14:ligatures w14:val="none"/>
+        </w:rPr>
+        <w:t>{</w:t>
+      </w:r>
+    </w:p>
+    <w:p>
+      <w:pPr>
+        <w:shd w:val="clear" w:color="auto" w:fill="292D3E"/>
+        <w:spacing w:after="0" w:line="285" w:lineRule="atLeast"/>
+        <w:rPr>
+          <w:rFonts w:ascii="Consolas" w:eastAsia="Times New Roman" w:hAnsi="Consolas" w:cs="Times New Roman"/>
+          <w:color w:val="BABED8"/>
+          <w:kern w:val="0"/>
+          <w:sz w:val="21"/>
+          <w:szCs w:val="21"/>
+          <w:lang w:eastAsia="en-IN" w:bidi="ta-IN"/>
+          <w14:ligatures w14:val="none"/>
+        </w:rPr>
+      </w:pPr>
+      <w:r>
+        <w:rPr>
+          <w:rFonts w:ascii="Consolas" w:eastAsia="Times New Roman" w:hAnsi="Consolas" w:cs="Times New Roman"/>
+          <w:color w:val="BABED8"/>
+          <w:kern w:val="0"/>
+          <w:sz w:val="21"/>
+          <w:szCs w:val="21"/>
+          <w:lang w:eastAsia="en-IN" w:bidi="ta-IN"/>
+          <w14:ligatures w14:val="none"/>
+        </w:rPr>
+        <w:t xml:space="preserve">    </w:t>
+      </w:r>
+      <w:r>
+        <w:rPr>
+          <w:rFonts w:ascii="Consolas" w:eastAsia="Times New Roman" w:hAnsi="Consolas" w:cs="Times New Roman"/>
+          <w:i/>
+          <w:iCs/>
+          <w:color w:val="89DDFF"/>
+          <w:kern w:val="0"/>
+          <w:sz w:val="21"/>
+          <w:szCs w:val="21"/>
+          <w:lang w:eastAsia="en-IN" w:bidi="ta-IN"/>
+          <w14:ligatures w14:val="none"/>
+        </w:rPr>
+        <w:t>public</w:t>
+      </w:r>
+      <w:r>
+        <w:rPr>
+          <w:rFonts w:ascii="Consolas" w:eastAsia="Times New Roman" w:hAnsi="Consolas" w:cs="Times New Roman"/>
+          <w:color w:val="BABED8"/>
+          <w:kern w:val="0"/>
+          <w:sz w:val="21"/>
+          <w:szCs w:val="21"/>
+          <w:lang w:eastAsia="en-IN" w:bidi="ta-IN"/>
+          <w14:ligatures w14:val="none"/>
+        </w:rPr>
+        <w:t xml:space="preserve"> </w:t>
+      </w:r>
+      <w:r>
+        <w:rPr>
+          <w:rFonts w:ascii="Consolas" w:eastAsia="Times New Roman" w:hAnsi="Consolas" w:cs="Times New Roman"/>
+          <w:i/>
+          <w:iCs/>
+          <w:color w:val="89DDFF"/>
+          <w:kern w:val="0"/>
+          <w:sz w:val="21"/>
+          <w:szCs w:val="21"/>
+          <w:lang w:eastAsia="en-IN" w:bidi="ta-IN"/>
+          <w14:ligatures w14:val="none"/>
+        </w:rPr>
+        <w:t>class</w:t>
+      </w:r>
+      <w:r>
+        <w:rPr>
+          <w:rFonts w:ascii="Consolas" w:eastAsia="Times New Roman" w:hAnsi="Consolas" w:cs="Times New Roman"/>
+          <w:color w:val="BABED8"/>
+          <w:kern w:val="0"/>
+          <w:sz w:val="21"/>
+          <w:szCs w:val="21"/>
+          <w:lang w:eastAsia="en-IN" w:bidi="ta-IN"/>
+          <w14:ligatures w14:val="none"/>
+        </w:rPr>
+        <w:t xml:space="preserve"> </w:t>
+      </w:r>
+      <w:r>
+        <w:rPr>
+          <w:rFonts w:ascii="Consolas" w:eastAsia="Times New Roman" w:hAnsi="Consolas" w:cs="Times New Roman"/>
+          <w:color w:val="FFCB6B"/>
+          <w:kern w:val="0"/>
+          <w:sz w:val="21"/>
+          <w:szCs w:val="21"/>
+          <w:lang w:eastAsia="en-IN" w:bidi="ta-IN"/>
+          <w14:ligatures w14:val="none"/>
+        </w:rPr>
+        <w:t>ActivityController</w:t>
+      </w:r>
+      <w:r>
+        <w:rPr>
+          <w:rFonts w:ascii="Consolas" w:eastAsia="Times New Roman" w:hAnsi="Consolas" w:cs="Times New Roman"/>
+          <w:color w:val="BABED8"/>
+          <w:kern w:val="0"/>
+          <w:sz w:val="21"/>
+          <w:szCs w:val="21"/>
+          <w:lang w:eastAsia="en-IN" w:bidi="ta-IN"/>
+          <w14:ligatures w14:val="none"/>
+        </w:rPr>
+        <w:t xml:space="preserve"> </w:t>
+      </w:r>
+      <w:r>
+        <w:rPr>
+          <w:rFonts w:ascii="Consolas" w:eastAsia="Times New Roman" w:hAnsi="Consolas" w:cs="Times New Roman"/>
+          <w:color w:val="89DDFF"/>
+          <w:kern w:val="0"/>
+          <w:sz w:val="21"/>
+          <w:szCs w:val="21"/>
+          <w:lang w:eastAsia="en-IN" w:bidi="ta-IN"/>
+          <w14:ligatures w14:val="none"/>
+        </w:rPr>
+        <w:t>:</w:t>
+      </w:r>
+      <w:r>
+        <w:rPr>
+          <w:rFonts w:ascii="Consolas" w:eastAsia="Times New Roman" w:hAnsi="Consolas" w:cs="Times New Roman"/>
+          <w:color w:val="BABED8"/>
+          <w:kern w:val="0"/>
+          <w:sz w:val="21"/>
+          <w:szCs w:val="21"/>
+          <w:lang w:eastAsia="en-IN" w:bidi="ta-IN"/>
+          <w14:ligatures w14:val="none"/>
+        </w:rPr>
+        <w:t xml:space="preserve"> </w:t>
+      </w:r>
+      <w:r>
+        <w:rPr>
+          <w:rFonts w:ascii="Consolas" w:eastAsia="Times New Roman" w:hAnsi="Consolas" w:cs="Times New Roman"/>
+          <w:color w:val="FFCB6B"/>
+          <w:kern w:val="0"/>
+          <w:sz w:val="21"/>
+          <w:szCs w:val="21"/>
+          <w:lang w:eastAsia="en-IN" w:bidi="ta-IN"/>
+          <w14:ligatures w14:val="none"/>
+        </w:rPr>
+        <w:t>BaseApiController</w:t>
+      </w:r>
+    </w:p>
+    <w:p>
+      <w:pPr>
+        <w:shd w:val="clear" w:color="auto" w:fill="292D3E"/>
+        <w:spacing w:after="0" w:line="285" w:lineRule="atLeast"/>
+        <w:rPr>
+          <w:rFonts w:ascii="Consolas" w:eastAsia="Times New Roman" w:hAnsi="Consolas" w:cs="Times New Roman"/>
+          <w:color w:val="BABED8"/>
+          <w:kern w:val="0"/>
+          <w:sz w:val="21"/>
+          <w:szCs w:val="21"/>
+          <w:lang w:eastAsia="en-IN" w:bidi="ta-IN"/>
+          <w14:ligatures w14:val="none"/>
+        </w:rPr>
+      </w:pPr>
+      <w:r>
+        <w:rPr>
+          <w:rFonts w:ascii="Consolas" w:eastAsia="Times New Roman" w:hAnsi="Consolas" w:cs="Times New Roman"/>
+          <w:color w:val="BABED8"/>
+          <w:kern w:val="0"/>
+          <w:sz w:val="21"/>
+          <w:szCs w:val="21"/>
+          <w:lang w:eastAsia="en-IN" w:bidi="ta-IN"/>
+          <w14:ligatures w14:val="none"/>
+        </w:rPr>
+        <w:t xml:space="preserve">    </w:t>
+      </w:r>
+      <w:r>
+        <w:rPr>
+          <w:rFonts w:ascii="Consolas" w:eastAsia="Times New Roman" w:hAnsi="Consolas" w:cs="Times New Roman"/>
+          <w:color w:val="89DDFF"/>
+          <w:kern w:val="0"/>
+          <w:sz w:val="21"/>
+          <w:szCs w:val="21"/>
+          <w:lang w:eastAsia="en-IN" w:bidi="ta-IN"/>
+          <w14:ligatures w14:val="none"/>
+        </w:rPr>
+        <w:t>{</w:t>
+      </w:r>
+    </w:p>
+    <w:p>
+      <w:pPr>
+        <w:shd w:val="clear" w:color="auto" w:fill="292D3E"/>
+        <w:spacing w:after="0" w:line="285" w:lineRule="atLeast"/>
+        <w:rPr>
+          <w:rFonts w:ascii="Consolas" w:eastAsia="Times New Roman" w:hAnsi="Consolas" w:cs="Times New Roman"/>
+          <w:color w:val="BABED8"/>
+          <w:kern w:val="0"/>
+          <w:sz w:val="21"/>
+          <w:szCs w:val="21"/>
+          <w:lang w:eastAsia="en-IN" w:bidi="ta-IN"/>
+          <w14:ligatures w14:val="none"/>
+        </w:rPr>
+      </w:pPr>
+      <w:r>
+        <w:rPr>
+          <w:rFonts w:ascii="Consolas" w:eastAsia="Times New Roman" w:hAnsi="Consolas" w:cs="Times New Roman"/>
+          <w:color w:val="BABED8"/>
+          <w:kern w:val="0"/>
+          <w:sz w:val="21"/>
+          <w:szCs w:val="21"/>
+          <w:lang w:eastAsia="en-IN" w:bidi="ta-IN"/>
+          <w14:ligatures w14:val="none"/>
+        </w:rPr>
+        <w:t xml:space="preserve">        </w:t>
+      </w:r>
+      <w:r>
+        <w:rPr>
+          <w:rFonts w:ascii="Consolas" w:eastAsia="Times New Roman" w:hAnsi="Consolas" w:cs="Times New Roman"/>
+          <w:i/>
+          <w:iCs/>
+          <w:color w:val="89DDFF"/>
+          <w:kern w:val="0"/>
+          <w:sz w:val="21"/>
+          <w:szCs w:val="21"/>
+          <w:lang w:eastAsia="en-IN" w:bidi="ta-IN"/>
+          <w14:ligatures w14:val="none"/>
+        </w:rPr>
+        <w:t>public</w:t>
+      </w:r>
+      <w:r>
+        <w:rPr>
+          <w:rFonts w:ascii="Consolas" w:eastAsia="Times New Roman" w:hAnsi="Consolas" w:cs="Times New Roman"/>
+          <w:color w:val="BABED8"/>
+          <w:kern w:val="0"/>
+          <w:sz w:val="21"/>
+          <w:szCs w:val="21"/>
+          <w:lang w:eastAsia="en-IN" w:bidi="ta-IN"/>
+          <w14:ligatures w14:val="none"/>
+        </w:rPr>
+        <w:t xml:space="preserve"> </w:t>
+      </w:r>
+      <w:r>
+        <w:rPr>
+          <w:rFonts w:ascii="Consolas" w:eastAsia="Times New Roman" w:hAnsi="Consolas" w:cs="Times New Roman"/>
+          <w:color w:val="FFCB6B"/>
+          <w:kern w:val="0"/>
+          <w:sz w:val="21"/>
+          <w:szCs w:val="21"/>
+          <w:lang w:eastAsia="en-IN" w:bidi="ta-IN"/>
+          <w14:ligatures w14:val="none"/>
+        </w:rPr>
+        <w:t>DataContext</w:t>
+      </w:r>
+      <w:r>
+        <w:rPr>
+          <w:rFonts w:ascii="Consolas" w:eastAsia="Times New Roman" w:hAnsi="Consolas" w:cs="Times New Roman"/>
+          <w:color w:val="BABED8"/>
+          <w:kern w:val="0"/>
+          <w:sz w:val="21"/>
+          <w:szCs w:val="21"/>
+          <w:lang w:eastAsia="en-IN" w:bidi="ta-IN"/>
+          <w14:ligatures w14:val="none"/>
+        </w:rPr>
+        <w:t xml:space="preserve"> _context </w:t>
+      </w:r>
+      <w:r>
+        <w:rPr>
+          <w:rFonts w:ascii="Consolas" w:eastAsia="Times New Roman" w:hAnsi="Consolas" w:cs="Times New Roman"/>
+          <w:color w:val="89DDFF"/>
+          <w:kern w:val="0"/>
+          <w:sz w:val="21"/>
+          <w:szCs w:val="21"/>
+          <w:lang w:eastAsia="en-IN" w:bidi="ta-IN"/>
+          <w14:ligatures w14:val="none"/>
+        </w:rPr>
+        <w:t>{</w:t>
+      </w:r>
+      <w:r>
+        <w:rPr>
+          <w:rFonts w:ascii="Consolas" w:eastAsia="Times New Roman" w:hAnsi="Consolas" w:cs="Times New Roman"/>
+          <w:color w:val="BABED8"/>
+          <w:kern w:val="0"/>
+          <w:sz w:val="21"/>
+          <w:szCs w:val="21"/>
+          <w:lang w:eastAsia="en-IN" w:bidi="ta-IN"/>
+          <w14:ligatures w14:val="none"/>
+        </w:rPr>
+        <w:t xml:space="preserve"> </w:t>
+      </w:r>
+      <w:r>
+        <w:rPr>
+          <w:rFonts w:ascii="Consolas" w:eastAsia="Times New Roman" w:hAnsi="Consolas" w:cs="Times New Roman"/>
+          <w:i/>
+          <w:iCs/>
+          <w:color w:val="89DDFF"/>
+          <w:kern w:val="0"/>
+          <w:sz w:val="21"/>
+          <w:szCs w:val="21"/>
+          <w:lang w:eastAsia="en-IN" w:bidi="ta-IN"/>
+          <w14:ligatures w14:val="none"/>
+        </w:rPr>
+        <w:t>get</w:t>
+      </w:r>
+      <w:r>
+        <w:rPr>
+          <w:rFonts w:ascii="Consolas" w:eastAsia="Times New Roman" w:hAnsi="Consolas" w:cs="Times New Roman"/>
+          <w:color w:val="89DDFF"/>
+          <w:kern w:val="0"/>
+          <w:sz w:val="21"/>
+          <w:szCs w:val="21"/>
+          <w:lang w:eastAsia="en-IN" w:bidi="ta-IN"/>
+          <w14:ligatures w14:val="none"/>
+        </w:rPr>
+        <w:t>;</w:t>
+      </w:r>
+      <w:r>
+        <w:rPr>
+          <w:rFonts w:ascii="Consolas" w:eastAsia="Times New Roman" w:hAnsi="Consolas" w:cs="Times New Roman"/>
+          <w:color w:val="BABED8"/>
+          <w:kern w:val="0"/>
+          <w:sz w:val="21"/>
+          <w:szCs w:val="21"/>
+          <w:lang w:eastAsia="en-IN" w:bidi="ta-IN"/>
+          <w14:ligatures w14:val="none"/>
+        </w:rPr>
+        <w:t xml:space="preserve"> </w:t>
+      </w:r>
+      <w:r>
+        <w:rPr>
+          <w:rFonts w:ascii="Consolas" w:eastAsia="Times New Roman" w:hAnsi="Consolas" w:cs="Times New Roman"/>
+          <w:color w:val="89DDFF"/>
+          <w:kern w:val="0"/>
+          <w:sz w:val="21"/>
+          <w:szCs w:val="21"/>
+          <w:lang w:eastAsia="en-IN" w:bidi="ta-IN"/>
+          <w14:ligatures w14:val="none"/>
+        </w:rPr>
+        <w:t>}</w:t>
+      </w:r>
+    </w:p>
+    <w:p>
+      <w:pPr>
+        <w:shd w:val="clear" w:color="auto" w:fill="292D3E"/>
+        <w:spacing w:after="0" w:line="285" w:lineRule="atLeast"/>
+        <w:rPr>
+          <w:rFonts w:ascii="Consolas" w:eastAsia="Times New Roman" w:hAnsi="Consolas" w:cs="Times New Roman"/>
+          <w:color w:val="BABED8"/>
+          <w:kern w:val="0"/>
+          <w:sz w:val="21"/>
+          <w:szCs w:val="21"/>
+          <w:lang w:eastAsia="en-IN" w:bidi="ta-IN"/>
+          <w14:ligatures w14:val="none"/>
+        </w:rPr>
+      </w:pPr>
+      <w:r>
+        <w:rPr>
+          <w:rFonts w:ascii="Consolas" w:eastAsia="Times New Roman" w:hAnsi="Consolas" w:cs="Times New Roman"/>
+          <w:color w:val="BABED8"/>
+          <w:kern w:val="0"/>
+          <w:sz w:val="21"/>
+          <w:szCs w:val="21"/>
+          <w:lang w:eastAsia="en-IN" w:bidi="ta-IN"/>
+          <w14:ligatures w14:val="none"/>
+        </w:rPr>
+        <w:t xml:space="preserve">        </w:t>
+      </w:r>
+      <w:r>
+        <w:rPr>
+          <w:rFonts w:ascii="Consolas" w:eastAsia="Times New Roman" w:hAnsi="Consolas" w:cs="Times New Roman"/>
+          <w:i/>
+          <w:iCs/>
+          <w:color w:val="89DDFF"/>
+          <w:kern w:val="0"/>
+          <w:sz w:val="21"/>
+          <w:szCs w:val="21"/>
+          <w:lang w:eastAsia="en-IN" w:bidi="ta-IN"/>
+          <w14:ligatures w14:val="none"/>
+        </w:rPr>
+        <w:t>public</w:t>
+      </w:r>
+      <w:r>
+        <w:rPr>
+          <w:rFonts w:ascii="Consolas" w:eastAsia="Times New Roman" w:hAnsi="Consolas" w:cs="Times New Roman"/>
+          <w:color w:val="BABED8"/>
+          <w:kern w:val="0"/>
+          <w:sz w:val="21"/>
+          <w:szCs w:val="21"/>
+          <w:lang w:eastAsia="en-IN" w:bidi="ta-IN"/>
+          <w14:ligatures w14:val="none"/>
+        </w:rPr>
+        <w:t xml:space="preserve"> </w:t>
+      </w:r>
+      <w:r>
+        <w:rPr>
+          <w:rFonts w:ascii="Consolas" w:eastAsia="Times New Roman" w:hAnsi="Consolas" w:cs="Times New Roman"/>
+          <w:color w:val="FFCB6B"/>
+          <w:kern w:val="0"/>
+          <w:sz w:val="21"/>
+          <w:szCs w:val="21"/>
+          <w:lang w:eastAsia="en-IN" w:bidi="ta-IN"/>
+          <w14:ligatures w14:val="none"/>
+        </w:rPr>
+        <w:t>ActivityController</w:t>
+      </w:r>
+      <w:r>
+        <w:rPr>
+          <w:rFonts w:ascii="Consolas" w:eastAsia="Times New Roman" w:hAnsi="Consolas" w:cs="Times New Roman"/>
+          <w:color w:val="89DDFF"/>
+          <w:kern w:val="0"/>
+          <w:sz w:val="21"/>
+          <w:szCs w:val="21"/>
+          <w:lang w:eastAsia="en-IN" w:bidi="ta-IN"/>
+          <w14:ligatures w14:val="none"/>
+        </w:rPr>
+        <w:t>(</w:t>
+      </w:r>
+      <w:r>
+        <w:rPr>
+          <w:rFonts w:ascii="Consolas" w:eastAsia="Times New Roman" w:hAnsi="Consolas" w:cs="Times New Roman"/>
+          <w:color w:val="FFCB6B"/>
+          <w:kern w:val="0"/>
+          <w:sz w:val="21"/>
+          <w:szCs w:val="21"/>
+          <w:lang w:eastAsia="en-IN" w:bidi="ta-IN"/>
+          <w14:ligatures w14:val="none"/>
+        </w:rPr>
+        <w:t>DataContext</w:t>
+      </w:r>
+      <w:r>
+        <w:rPr>
+          <w:rFonts w:ascii="Consolas" w:eastAsia="Times New Roman" w:hAnsi="Consolas" w:cs="Times New Roman"/>
+          <w:color w:val="BABED8"/>
+          <w:kern w:val="0"/>
+          <w:sz w:val="21"/>
+          <w:szCs w:val="21"/>
+          <w:lang w:eastAsia="en-IN" w:bidi="ta-IN"/>
+          <w14:ligatures w14:val="none"/>
+        </w:rPr>
+        <w:t xml:space="preserve"> </w:t>
+      </w:r>
+      <w:r>
+        <w:rPr>
+          <w:rFonts w:ascii="Consolas" w:eastAsia="Times New Roman" w:hAnsi="Consolas" w:cs="Times New Roman"/>
+          <w:i/>
+          <w:iCs/>
+          <w:color w:val="BABED8"/>
+          <w:kern w:val="0"/>
+          <w:sz w:val="21"/>
+          <w:szCs w:val="21"/>
+          <w:lang w:eastAsia="en-IN" w:bidi="ta-IN"/>
+          <w14:ligatures w14:val="none"/>
+        </w:rPr>
+        <w:t>context</w:t>
+      </w:r>
+      <w:r>
+        <w:rPr>
+          <w:rFonts w:ascii="Consolas" w:eastAsia="Times New Roman" w:hAnsi="Consolas" w:cs="Times New Roman"/>
+          <w:color w:val="89DDFF"/>
+          <w:kern w:val="0"/>
+          <w:sz w:val="21"/>
+          <w:szCs w:val="21"/>
+          <w:lang w:eastAsia="en-IN" w:bidi="ta-IN"/>
+          <w14:ligatures w14:val="none"/>
+        </w:rPr>
+        <w:t>)</w:t>
+      </w:r>
+    </w:p>
+    <w:p>
+      <w:pPr>
+        <w:shd w:val="clear" w:color="auto" w:fill="292D3E"/>
+        <w:spacing w:after="0" w:line="285" w:lineRule="atLeast"/>
+        <w:rPr>
+          <w:rFonts w:ascii="Consolas" w:eastAsia="Times New Roman" w:hAnsi="Consolas" w:cs="Times New Roman"/>
+          <w:color w:val="BABED8"/>
+          <w:kern w:val="0"/>
+          <w:sz w:val="21"/>
+          <w:szCs w:val="21"/>
+          <w:lang w:eastAsia="en-IN" w:bidi="ta-IN"/>
+          <w14:ligatures w14:val="none"/>
+        </w:rPr>
+      </w:pPr>
+      <w:r>
+        <w:rPr>
+          <w:rFonts w:ascii="Consolas" w:eastAsia="Times New Roman" w:hAnsi="Consolas" w:cs="Times New Roman"/>
+          <w:color w:val="BABED8"/>
+          <w:kern w:val="0"/>
+          <w:sz w:val="21"/>
+          <w:szCs w:val="21"/>
+          <w:lang w:eastAsia="en-IN" w:bidi="ta-IN"/>
+          <w14:ligatures w14:val="none"/>
+        </w:rPr>
+        <w:t xml:space="preserve">        </w:t>
+      </w:r>
+      <w:r>
+        <w:rPr>
+          <w:rFonts w:ascii="Consolas" w:eastAsia="Times New Roman" w:hAnsi="Consolas" w:cs="Times New Roman"/>
+          <w:color w:val="89DDFF"/>
+          <w:kern w:val="0"/>
+          <w:sz w:val="21"/>
+          <w:szCs w:val="21"/>
+          <w:lang w:eastAsia="en-IN" w:bidi="ta-IN"/>
+          <w14:ligatures w14:val="none"/>
+        </w:rPr>
+        <w:t>{</w:t>
+      </w:r>
+    </w:p>
+    <w:p>
+      <w:pPr>
+        <w:shd w:val="clear" w:color="auto" w:fill="292D3E"/>
+        <w:spacing w:after="0" w:line="285" w:lineRule="atLeast"/>
+        <w:rPr>
+          <w:rFonts w:ascii="Consolas" w:eastAsia="Times New Roman" w:hAnsi="Consolas" w:cs="Times New Roman"/>
+          <w:color w:val="BABED8"/>
+          <w:kern w:val="0"/>
+          <w:sz w:val="21"/>
+          <w:szCs w:val="21"/>
+          <w:lang w:eastAsia="en-IN" w:bidi="ta-IN"/>
+          <w14:ligatures w14:val="none"/>
+        </w:rPr>
+      </w:pPr>
+      <w:r>
+        <w:rPr>
+          <w:rFonts w:ascii="Consolas" w:eastAsia="Times New Roman" w:hAnsi="Consolas" w:cs="Times New Roman"/>
+          <w:color w:val="BABED8"/>
+          <w:kern w:val="0"/>
+          <w:sz w:val="21"/>
+          <w:szCs w:val="21"/>
+          <w:lang w:eastAsia="en-IN" w:bidi="ta-IN"/>
+          <w14:ligatures w14:val="none"/>
+        </w:rPr>
+        <w:t xml:space="preserve">            _context </w:t>
+      </w:r>
+      <w:r>
+        <w:rPr>
+          <w:rFonts w:ascii="Consolas" w:eastAsia="Times New Roman" w:hAnsi="Consolas" w:cs="Times New Roman"/>
+          <w:color w:val="89DDFF"/>
+          <w:kern w:val="0"/>
+          <w:sz w:val="21"/>
+          <w:szCs w:val="21"/>
+          <w:lang w:eastAsia="en-IN" w:bidi="ta-IN"/>
+          <w14:ligatures w14:val="none"/>
+        </w:rPr>
+        <w:t>=</w:t>
+      </w:r>
+      <w:r>
+        <w:rPr>
+          <w:rFonts w:ascii="Consolas" w:eastAsia="Times New Roman" w:hAnsi="Consolas" w:cs="Times New Roman"/>
+          <w:color w:val="BABED8"/>
+          <w:kern w:val="0"/>
+          <w:sz w:val="21"/>
+          <w:szCs w:val="21"/>
+          <w:lang w:eastAsia="en-IN" w:bidi="ta-IN"/>
+          <w14:ligatures w14:val="none"/>
+        </w:rPr>
+        <w:t xml:space="preserve"> </w:t>
+      </w:r>
+      <w:r>
+        <w:rPr>
+          <w:rFonts w:ascii="Consolas" w:eastAsia="Times New Roman" w:hAnsi="Consolas" w:cs="Times New Roman"/>
+          <w:i/>
+          <w:iCs/>
+          <w:color w:val="BABED8"/>
+          <w:kern w:val="0"/>
+          <w:sz w:val="21"/>
+          <w:szCs w:val="21"/>
+          <w:lang w:eastAsia="en-IN" w:bidi="ta-IN"/>
+          <w14:ligatures w14:val="none"/>
+        </w:rPr>
+        <w:t>context</w:t>
+      </w:r>
+      <w:r>
+        <w:rPr>
+          <w:rFonts w:ascii="Consolas" w:eastAsia="Times New Roman" w:hAnsi="Consolas" w:cs="Times New Roman"/>
+          <w:color w:val="89DDFF"/>
+          <w:kern w:val="0"/>
+          <w:sz w:val="21"/>
+          <w:szCs w:val="21"/>
+          <w:lang w:eastAsia="en-IN" w:bidi="ta-IN"/>
+          <w14:ligatures w14:val="none"/>
+        </w:rPr>
+        <w:t>;</w:t>
+      </w:r>
+    </w:p>
+    <w:p>
+      <w:pPr>
+        <w:shd w:val="clear" w:color="auto" w:fill="292D3E"/>
+        <w:spacing w:after="0" w:line="285" w:lineRule="atLeast"/>
+        <w:rPr>
+          <w:rFonts w:ascii="Consolas" w:eastAsia="Times New Roman" w:hAnsi="Consolas" w:cs="Times New Roman"/>
+          <w:color w:val="BABED8"/>
+          <w:kern w:val="0"/>
+          <w:sz w:val="21"/>
+          <w:szCs w:val="21"/>
+          <w:lang w:eastAsia="en-IN" w:bidi="ta-IN"/>
+          <w14:ligatures w14:val="none"/>
+        </w:rPr>
+      </w:pPr>
+      <w:r>
+        <w:rPr>
+          <w:rFonts w:ascii="Consolas" w:eastAsia="Times New Roman" w:hAnsi="Consolas" w:cs="Times New Roman"/>
+          <w:color w:val="BABED8"/>
+          <w:kern w:val="0"/>
+          <w:sz w:val="21"/>
+          <w:szCs w:val="21"/>
+          <w:lang w:eastAsia="en-IN" w:bidi="ta-IN"/>
+          <w14:ligatures w14:val="none"/>
+        </w:rPr>
+        <w:t xml:space="preserve">            </w:t>
+      </w:r>
+    </w:p>
+    <w:p>
+      <w:pPr>
+        <w:shd w:val="clear" w:color="auto" w:fill="292D3E"/>
+        <w:spacing w:after="0" w:line="285" w:lineRule="atLeast"/>
+        <w:rPr>
+          <w:rFonts w:ascii="Consolas" w:eastAsia="Times New Roman" w:hAnsi="Consolas" w:cs="Times New Roman"/>
+          <w:color w:val="BABED8"/>
+          <w:kern w:val="0"/>
+          <w:sz w:val="21"/>
+          <w:szCs w:val="21"/>
+          <w:lang w:eastAsia="en-IN" w:bidi="ta-IN"/>
+          <w14:ligatures w14:val="none"/>
+        </w:rPr>
+      </w:pPr>
+      <w:r>
+        <w:rPr>
+          <w:rFonts w:ascii="Consolas" w:eastAsia="Times New Roman" w:hAnsi="Consolas" w:cs="Times New Roman"/>
+          <w:color w:val="BABED8"/>
+          <w:kern w:val="0"/>
+          <w:sz w:val="21"/>
+          <w:szCs w:val="21"/>
+          <w:lang w:eastAsia="en-IN" w:bidi="ta-IN"/>
+          <w14:ligatures w14:val="none"/>
+        </w:rPr>
+        <w:t xml:space="preserve">        </w:t>
+      </w:r>
+      <w:r>
+        <w:rPr>
+          <w:rFonts w:ascii="Consolas" w:eastAsia="Times New Roman" w:hAnsi="Consolas" w:cs="Times New Roman"/>
+          <w:color w:val="89DDFF"/>
+          <w:kern w:val="0"/>
+          <w:sz w:val="21"/>
+          <w:szCs w:val="21"/>
+          <w:lang w:eastAsia="en-IN" w:bidi="ta-IN"/>
+          <w14:ligatures w14:val="none"/>
+        </w:rPr>
+        <w:t>}</w:t>
+      </w:r>
+      <w:r>
+        <w:rPr>
+          <w:rFonts w:ascii="Consolas" w:eastAsia="Times New Roman" w:hAnsi="Consolas" w:cs="Times New Roman"/>
+          <w:color w:val="BABED8"/>
+          <w:kern w:val="0"/>
+          <w:sz w:val="21"/>
+          <w:szCs w:val="21"/>
+          <w:lang w:eastAsia="en-IN" w:bidi="ta-IN"/>
+          <w14:ligatures w14:val="none"/>
+        </w:rPr>
+        <w:t xml:space="preserve">   </w:t>
+      </w:r>
+    </w:p>
+    <w:p>
+      <w:pPr>
+        <w:shd w:val="clear" w:color="auto" w:fill="292D3E"/>
+        <w:spacing w:after="0" w:line="285" w:lineRule="atLeast"/>
+        <w:rPr>
+          <w:rFonts w:ascii="Consolas" w:eastAsia="Times New Roman" w:hAnsi="Consolas" w:cs="Times New Roman"/>
+          <w:color w:val="BABED8"/>
+          <w:kern w:val="0"/>
+          <w:sz w:val="21"/>
+          <w:szCs w:val="21"/>
+          <w:lang w:eastAsia="en-IN" w:bidi="ta-IN"/>
+          <w14:ligatures w14:val="none"/>
+        </w:rPr>
+      </w:pPr>
+    </w:p>
+    <w:p>
+      <w:pPr>
+        <w:shd w:val="clear" w:color="auto" w:fill="292D3E"/>
+        <w:spacing w:after="0" w:line="285" w:lineRule="atLeast"/>
+        <w:rPr>
+          <w:rFonts w:ascii="Consolas" w:eastAsia="Times New Roman" w:hAnsi="Consolas" w:cs="Times New Roman"/>
+          <w:color w:val="BABED8"/>
+          <w:kern w:val="0"/>
+          <w:sz w:val="21"/>
+          <w:szCs w:val="21"/>
+          <w:lang w:eastAsia="en-IN" w:bidi="ta-IN"/>
+          <w14:ligatures w14:val="none"/>
+        </w:rPr>
+      </w:pPr>
+      <w:r>
+        <w:rPr>
+          <w:rFonts w:ascii="Consolas" w:eastAsia="Times New Roman" w:hAnsi="Consolas" w:cs="Times New Roman"/>
+          <w:color w:val="BABED8"/>
+          <w:kern w:val="0"/>
+          <w:sz w:val="21"/>
+          <w:szCs w:val="21"/>
+          <w:lang w:eastAsia="en-IN" w:bidi="ta-IN"/>
+          <w14:ligatures w14:val="none"/>
+        </w:rPr>
+        <w:t xml:space="preserve">        </w:t>
+      </w:r>
+      <w:r>
+        <w:rPr>
+          <w:rFonts w:ascii="Consolas" w:eastAsia="Times New Roman" w:hAnsi="Consolas" w:cs="Times New Roman"/>
+          <w:color w:val="89DDFF"/>
+          <w:kern w:val="0"/>
+          <w:sz w:val="21"/>
+          <w:szCs w:val="21"/>
+          <w:lang w:eastAsia="en-IN" w:bidi="ta-IN"/>
+          <w14:ligatures w14:val="none"/>
+        </w:rPr>
+        <w:t>[</w:t>
+      </w:r>
+      <w:r>
+        <w:rPr>
+          <w:rFonts w:ascii="Consolas" w:eastAsia="Times New Roman" w:hAnsi="Consolas" w:cs="Times New Roman"/>
+          <w:color w:val="FFCB6B"/>
+          <w:kern w:val="0"/>
+          <w:sz w:val="21"/>
+          <w:szCs w:val="21"/>
+          <w:lang w:eastAsia="en-IN" w:bidi="ta-IN"/>
+          <w14:ligatures w14:val="none"/>
+        </w:rPr>
+        <w:t>HttpGet</w:t>
+      </w:r>
+      <w:r>
+        <w:rPr>
+          <w:rFonts w:ascii="Consolas" w:eastAsia="Times New Roman" w:hAnsi="Consolas" w:cs="Times New Roman"/>
+          <w:color w:val="89DDFF"/>
+          <w:kern w:val="0"/>
+          <w:sz w:val="21"/>
+          <w:szCs w:val="21"/>
+          <w:lang w:eastAsia="en-IN" w:bidi="ta-IN"/>
+          <w14:ligatures w14:val="none"/>
+        </w:rPr>
+        <w:t>]</w:t>
+      </w:r>
+    </w:p>
+    <w:p>
+      <w:pPr>
+        <w:shd w:val="clear" w:color="auto" w:fill="292D3E"/>
+        <w:spacing w:after="0" w:line="285" w:lineRule="atLeast"/>
+        <w:rPr>
+          <w:rFonts w:ascii="Consolas" w:eastAsia="Times New Roman" w:hAnsi="Consolas" w:cs="Times New Roman"/>
+          <w:color w:val="BABED8"/>
+          <w:kern w:val="0"/>
+          <w:sz w:val="21"/>
+          <w:szCs w:val="21"/>
+          <w:lang w:eastAsia="en-IN" w:bidi="ta-IN"/>
+          <w14:ligatures w14:val="none"/>
+        </w:rPr>
+      </w:pPr>
+      <w:r>
+        <w:rPr>
+          <w:rFonts w:ascii="Consolas" w:eastAsia="Times New Roman" w:hAnsi="Consolas" w:cs="Times New Roman"/>
+          <w:color w:val="BABED8"/>
+          <w:kern w:val="0"/>
+          <w:sz w:val="21"/>
+          <w:szCs w:val="21"/>
+          <w:lang w:eastAsia="en-IN" w:bidi="ta-IN"/>
+          <w14:ligatures w14:val="none"/>
+        </w:rPr>
+        <w:t xml:space="preserve">        </w:t>
+      </w:r>
+      <w:r>
+        <w:rPr>
+          <w:rFonts w:ascii="Consolas" w:eastAsia="Times New Roman" w:hAnsi="Consolas" w:cs="Times New Roman"/>
+          <w:color w:val="89DDFF"/>
+          <w:kern w:val="0"/>
+          <w:sz w:val="21"/>
+          <w:szCs w:val="21"/>
+          <w:lang w:eastAsia="en-IN" w:bidi="ta-IN"/>
+          <w14:ligatures w14:val="none"/>
+        </w:rPr>
+        <w:t>[</w:t>
+      </w:r>
+      <w:r>
+        <w:rPr>
+          <w:rFonts w:ascii="Consolas" w:eastAsia="Times New Roman" w:hAnsi="Consolas" w:cs="Times New Roman"/>
+          <w:color w:val="FFCB6B"/>
+          <w:kern w:val="0"/>
+          <w:sz w:val="21"/>
+          <w:szCs w:val="21"/>
+          <w:lang w:eastAsia="en-IN" w:bidi="ta-IN"/>
+          <w14:ligatures w14:val="none"/>
+        </w:rPr>
+        <w:t>Route</w:t>
+      </w:r>
+      <w:r>
+        <w:rPr>
+          <w:rFonts w:ascii="Consolas" w:eastAsia="Times New Roman" w:hAnsi="Consolas" w:cs="Times New Roman"/>
+          <w:color w:val="89DDFF"/>
+          <w:kern w:val="0"/>
+          <w:sz w:val="21"/>
+          <w:szCs w:val="21"/>
+          <w:lang w:eastAsia="en-IN" w:bidi="ta-IN"/>
+          <w14:ligatures w14:val="none"/>
+        </w:rPr>
+        <w:t>(</w:t>
+      </w:r>
+      <w:r>
+        <w:rPr>
+          <w:rFonts w:ascii="Consolas" w:eastAsia="Times New Roman" w:hAnsi="Consolas" w:cs="Times New Roman"/>
+          <w:color w:val="C3E88D"/>
+          <w:kern w:val="0"/>
+          <w:sz w:val="21"/>
+          <w:szCs w:val="21"/>
+          <w:lang w:eastAsia="en-IN" w:bidi="ta-IN"/>
+          <w14:ligatures w14:val="none"/>
+        </w:rPr>
+        <w:t>"all"</w:t>
+      </w:r>
+      <w:r>
+        <w:rPr>
+          <w:rFonts w:ascii="Consolas" w:eastAsia="Times New Roman" w:hAnsi="Consolas" w:cs="Times New Roman"/>
+          <w:color w:val="89DDFF"/>
+          <w:kern w:val="0"/>
+          <w:sz w:val="21"/>
+          <w:szCs w:val="21"/>
+          <w:lang w:eastAsia="en-IN" w:bidi="ta-IN"/>
+          <w14:ligatures w14:val="none"/>
+        </w:rPr>
+        <w:t>)]</w:t>
+      </w:r>
+    </w:p>
+    <w:p>
+      <w:pPr>
+        <w:shd w:val="clear" w:color="auto" w:fill="292D3E"/>
+        <w:spacing w:after="0" w:line="285" w:lineRule="atLeast"/>
+        <w:rPr>
+          <w:rFonts w:ascii="Consolas" w:eastAsia="Times New Roman" w:hAnsi="Consolas" w:cs="Times New Roman"/>
+          <w:color w:val="BABED8"/>
+          <w:kern w:val="0"/>
+          <w:sz w:val="21"/>
+          <w:szCs w:val="21"/>
+          <w:lang w:eastAsia="en-IN" w:bidi="ta-IN"/>
+          <w14:ligatures w14:val="none"/>
+        </w:rPr>
+      </w:pPr>
+      <w:r>
+        <w:rPr>
+          <w:rFonts w:ascii="Consolas" w:eastAsia="Times New Roman" w:hAnsi="Consolas" w:cs="Times New Roman"/>
+          <w:color w:val="BABED8"/>
+          <w:kern w:val="0"/>
+          <w:sz w:val="21"/>
+          <w:szCs w:val="21"/>
+          <w:lang w:eastAsia="en-IN" w:bidi="ta-IN"/>
+          <w14:ligatures w14:val="none"/>
+        </w:rPr>
+        <w:t xml:space="preserve">        </w:t>
+      </w:r>
+      <w:r>
+        <w:rPr>
+          <w:rFonts w:ascii="Consolas" w:eastAsia="Times New Roman" w:hAnsi="Consolas" w:cs="Times New Roman"/>
+          <w:i/>
+          <w:iCs/>
+          <w:color w:val="89DDFF"/>
+          <w:kern w:val="0"/>
+          <w:sz w:val="21"/>
+          <w:szCs w:val="21"/>
+          <w:lang w:eastAsia="en-IN" w:bidi="ta-IN"/>
+          <w14:ligatures w14:val="none"/>
+        </w:rPr>
+        <w:t>public</w:t>
+      </w:r>
+      <w:r>
+        <w:rPr>
+          <w:rFonts w:ascii="Consolas" w:eastAsia="Times New Roman" w:hAnsi="Consolas" w:cs="Times New Roman"/>
+          <w:color w:val="BABED8"/>
+          <w:kern w:val="0"/>
+          <w:sz w:val="21"/>
+          <w:szCs w:val="21"/>
+          <w:lang w:eastAsia="en-IN" w:bidi="ta-IN"/>
+          <w14:ligatures w14:val="none"/>
+        </w:rPr>
+        <w:t xml:space="preserve"> </w:t>
+      </w:r>
+      <w:r>
+        <w:rPr>
+          <w:rFonts w:ascii="Consolas" w:eastAsia="Times New Roman" w:hAnsi="Consolas" w:cs="Times New Roman"/>
+          <w:i/>
+          <w:iCs/>
+          <w:color w:val="89DDFF"/>
+          <w:kern w:val="0"/>
+          <w:sz w:val="21"/>
+          <w:szCs w:val="21"/>
+          <w:lang w:eastAsia="en-IN" w:bidi="ta-IN"/>
+          <w14:ligatures w14:val="none"/>
+        </w:rPr>
+        <w:t>async</w:t>
+      </w:r>
+      <w:r>
+        <w:rPr>
+          <w:rFonts w:ascii="Consolas" w:eastAsia="Times New Roman" w:hAnsi="Consolas" w:cs="Times New Roman"/>
+          <w:color w:val="BABED8"/>
+          <w:kern w:val="0"/>
+          <w:sz w:val="21"/>
+          <w:szCs w:val="21"/>
+          <w:lang w:eastAsia="en-IN" w:bidi="ta-IN"/>
+          <w14:ligatures w14:val="none"/>
+        </w:rPr>
+        <w:t xml:space="preserve"> </w:t>
+      </w:r>
+      <w:r>
+        <w:rPr>
+          <w:rFonts w:ascii="Consolas" w:eastAsia="Times New Roman" w:hAnsi="Consolas" w:cs="Times New Roman"/>
+          <w:color w:val="FFCB6B"/>
+          <w:kern w:val="0"/>
+          <w:sz w:val="21"/>
+          <w:szCs w:val="21"/>
+          <w:lang w:eastAsia="en-IN" w:bidi="ta-IN"/>
+          <w14:ligatures w14:val="none"/>
+        </w:rPr>
+        <w:t>Task</w:t>
+      </w:r>
+      <w:r>
+        <w:rPr>
+          <w:rFonts w:ascii="Consolas" w:eastAsia="Times New Roman" w:hAnsi="Consolas" w:cs="Times New Roman"/>
+          <w:color w:val="89DDFF"/>
+          <w:kern w:val="0"/>
+          <w:sz w:val="21"/>
+          <w:szCs w:val="21"/>
+          <w:lang w:eastAsia="en-IN" w:bidi="ta-IN"/>
+          <w14:ligatures w14:val="none"/>
+        </w:rPr>
+        <w:t>&lt;</w:t>
+      </w:r>
+      <w:r>
+        <w:rPr>
+          <w:rFonts w:ascii="Consolas" w:eastAsia="Times New Roman" w:hAnsi="Consolas" w:cs="Times New Roman"/>
+          <w:color w:val="FFCB6B"/>
+          <w:kern w:val="0"/>
+          <w:sz w:val="21"/>
+          <w:szCs w:val="21"/>
+          <w:lang w:eastAsia="en-IN" w:bidi="ta-IN"/>
+          <w14:ligatures w14:val="none"/>
+        </w:rPr>
+        <w:t>ActionResult</w:t>
+      </w:r>
+      <w:r>
+        <w:rPr>
+          <w:rFonts w:ascii="Consolas" w:eastAsia="Times New Roman" w:hAnsi="Consolas" w:cs="Times New Roman"/>
+          <w:color w:val="89DDFF"/>
+          <w:kern w:val="0"/>
+          <w:sz w:val="21"/>
+          <w:szCs w:val="21"/>
+          <w:lang w:eastAsia="en-IN" w:bidi="ta-IN"/>
+          <w14:ligatures w14:val="none"/>
+        </w:rPr>
+        <w:t>&lt;</w:t>
+      </w:r>
+      <w:r>
+        <w:rPr>
+          <w:rFonts w:ascii="Consolas" w:eastAsia="Times New Roman" w:hAnsi="Consolas" w:cs="Times New Roman"/>
+          <w:color w:val="FFCB6B"/>
+          <w:kern w:val="0"/>
+          <w:sz w:val="21"/>
+          <w:szCs w:val="21"/>
+          <w:lang w:eastAsia="en-IN" w:bidi="ta-IN"/>
+          <w14:ligatures w14:val="none"/>
+        </w:rPr>
+        <w:t>List</w:t>
+      </w:r>
+      <w:r>
+        <w:rPr>
+          <w:rFonts w:ascii="Consolas" w:eastAsia="Times New Roman" w:hAnsi="Consolas" w:cs="Times New Roman"/>
+          <w:color w:val="89DDFF"/>
+          <w:kern w:val="0"/>
+          <w:sz w:val="21"/>
+          <w:szCs w:val="21"/>
+          <w:lang w:eastAsia="en-IN" w:bidi="ta-IN"/>
+          <w14:ligatures w14:val="none"/>
+        </w:rPr>
+        <w:t>&lt;</w:t>
+      </w:r>
+      <w:r>
+        <w:rPr>
+          <w:rFonts w:ascii="Consolas" w:eastAsia="Times New Roman" w:hAnsi="Consolas" w:cs="Times New Roman"/>
+          <w:color w:val="FFCB6B"/>
+          <w:kern w:val="0"/>
+          <w:sz w:val="21"/>
+          <w:szCs w:val="21"/>
+          <w:lang w:eastAsia="en-IN" w:bidi="ta-IN"/>
+          <w14:ligatures w14:val="none"/>
+        </w:rPr>
+        <w:t>Activity</w:t>
+      </w:r>
+      <w:r>
+        <w:rPr>
+          <w:rFonts w:ascii="Consolas" w:eastAsia="Times New Roman" w:hAnsi="Consolas" w:cs="Times New Roman"/>
+          <w:color w:val="89DDFF"/>
+          <w:kern w:val="0"/>
+          <w:sz w:val="21"/>
+          <w:szCs w:val="21"/>
+          <w:lang w:eastAsia="en-IN" w:bidi="ta-IN"/>
+          <w14:ligatures w14:val="none"/>
+        </w:rPr>
+        <w:t>&gt;&gt;&gt;</w:t>
+      </w:r>
+      <w:r>
+        <w:rPr>
+          <w:rFonts w:ascii="Consolas" w:eastAsia="Times New Roman" w:hAnsi="Consolas" w:cs="Times New Roman"/>
+          <w:color w:val="BABED8"/>
+          <w:kern w:val="0"/>
+          <w:sz w:val="21"/>
+          <w:szCs w:val="21"/>
+          <w:lang w:eastAsia="en-IN" w:bidi="ta-IN"/>
+          <w14:ligatures w14:val="none"/>
+        </w:rPr>
+        <w:t xml:space="preserve"> </w:t>
+      </w:r>
+      <w:r>
+        <w:rPr>
+          <w:rFonts w:ascii="Consolas" w:eastAsia="Times New Roman" w:hAnsi="Consolas" w:cs="Times New Roman"/>
+          <w:color w:val="82AAFF"/>
+          <w:kern w:val="0"/>
+          <w:sz w:val="21"/>
+          <w:szCs w:val="21"/>
+          <w:lang w:eastAsia="en-IN" w:bidi="ta-IN"/>
+          <w14:ligatures w14:val="none"/>
+        </w:rPr>
+        <w:t>GetActivities</w:t>
+      </w:r>
+      <w:r>
+        <w:rPr>
+          <w:rFonts w:ascii="Consolas" w:eastAsia="Times New Roman" w:hAnsi="Consolas" w:cs="Times New Roman"/>
+          <w:color w:val="89DDFF"/>
+          <w:kern w:val="0"/>
+          <w:sz w:val="21"/>
+          <w:szCs w:val="21"/>
+          <w:lang w:eastAsia="en-IN" w:bidi="ta-IN"/>
+          <w14:ligatures w14:val="none"/>
+        </w:rPr>
+        <w:t>()</w:t>
+      </w:r>
+    </w:p>
+    <w:p>
+      <w:pPr>
+        <w:shd w:val="clear" w:color="auto" w:fill="292D3E"/>
+        <w:spacing w:after="0" w:line="285" w:lineRule="atLeast"/>
+        <w:rPr>
+          <w:rFonts w:ascii="Consolas" w:eastAsia="Times New Roman" w:hAnsi="Consolas" w:cs="Times New Roman"/>
+          <w:color w:val="BABED8"/>
+          <w:kern w:val="0"/>
+          <w:sz w:val="21"/>
+          <w:szCs w:val="21"/>
+          <w:lang w:eastAsia="en-IN" w:bidi="ta-IN"/>
+          <w14:ligatures w14:val="none"/>
+        </w:rPr>
+      </w:pPr>
+      <w:r>
+        <w:rPr>
+          <w:rFonts w:ascii="Consolas" w:eastAsia="Times New Roman" w:hAnsi="Consolas" w:cs="Times New Roman"/>
+          <w:color w:val="BABED8"/>
+          <w:kern w:val="0"/>
+          <w:sz w:val="21"/>
+          <w:szCs w:val="21"/>
+          <w:lang w:eastAsia="en-IN" w:bidi="ta-IN"/>
+          <w14:ligatures w14:val="none"/>
+        </w:rPr>
+        <w:t xml:space="preserve">        </w:t>
+      </w:r>
+      <w:r>
+        <w:rPr>
+          <w:rFonts w:ascii="Consolas" w:eastAsia="Times New Roman" w:hAnsi="Consolas" w:cs="Times New Roman"/>
+          <w:color w:val="89DDFF"/>
+          <w:kern w:val="0"/>
+          <w:sz w:val="21"/>
+          <w:szCs w:val="21"/>
+          <w:lang w:eastAsia="en-IN" w:bidi="ta-IN"/>
+          <w14:ligatures w14:val="none"/>
+        </w:rPr>
+        <w:t>{</w:t>
+      </w:r>
+    </w:p>
+    <w:p>
+      <w:pPr>
+        <w:shd w:val="clear" w:color="auto" w:fill="292D3E"/>
+        <w:spacing w:after="0" w:line="285" w:lineRule="atLeast"/>
+        <w:rPr>
+          <w:rFonts w:ascii="Consolas" w:eastAsia="Times New Roman" w:hAnsi="Consolas" w:cs="Times New Roman"/>
+          <w:color w:val="BABED8"/>
+          <w:kern w:val="0"/>
+          <w:sz w:val="21"/>
+          <w:szCs w:val="21"/>
+          <w:lang w:eastAsia="en-IN" w:bidi="ta-IN"/>
+          <w14:ligatures w14:val="none"/>
+        </w:rPr>
+      </w:pPr>
+      <w:r>
+        <w:rPr>
+          <w:rFonts w:ascii="Consolas" w:eastAsia="Times New Roman" w:hAnsi="Consolas" w:cs="Times New Roman"/>
+          <w:color w:val="BABED8"/>
+          <w:kern w:val="0"/>
+          <w:sz w:val="21"/>
+          <w:szCs w:val="21"/>
+          <w:lang w:eastAsia="en-IN" w:bidi="ta-IN"/>
+          <w14:ligatures w14:val="none"/>
+        </w:rPr>
+        <w:t xml:space="preserve">            </w:t>
+      </w:r>
+      <w:r>
+        <w:rPr>
+          <w:rFonts w:ascii="Consolas" w:eastAsia="Times New Roman" w:hAnsi="Consolas" w:cs="Times New Roman"/>
+          <w:i/>
+          <w:iCs/>
+          <w:color w:val="89DDFF"/>
+          <w:kern w:val="0"/>
+          <w:sz w:val="21"/>
+          <w:szCs w:val="21"/>
+          <w:lang w:eastAsia="en-IN" w:bidi="ta-IN"/>
+          <w14:ligatures w14:val="none"/>
+        </w:rPr>
+        <w:t>return</w:t>
+      </w:r>
+      <w:r>
+        <w:rPr>
+          <w:rFonts w:ascii="Consolas" w:eastAsia="Times New Roman" w:hAnsi="Consolas" w:cs="Times New Roman"/>
+          <w:color w:val="BABED8"/>
+          <w:kern w:val="0"/>
+          <w:sz w:val="21"/>
+          <w:szCs w:val="21"/>
+          <w:lang w:eastAsia="en-IN" w:bidi="ta-IN"/>
+          <w14:ligatures w14:val="none"/>
+        </w:rPr>
+        <w:t xml:space="preserve"> </w:t>
+      </w:r>
+      <w:r>
+        <w:rPr>
+          <w:rFonts w:ascii="Consolas" w:eastAsia="Times New Roman" w:hAnsi="Consolas" w:cs="Times New Roman"/>
+          <w:i/>
+          <w:iCs/>
+          <w:color w:val="89DDFF"/>
+          <w:kern w:val="0"/>
+          <w:sz w:val="21"/>
+          <w:szCs w:val="21"/>
+          <w:lang w:eastAsia="en-IN" w:bidi="ta-IN"/>
+          <w14:ligatures w14:val="none"/>
+        </w:rPr>
+        <w:t>await</w:t>
+      </w:r>
+      <w:r>
+        <w:rPr>
+          <w:rFonts w:ascii="Consolas" w:eastAsia="Times New Roman" w:hAnsi="Consolas" w:cs="Times New Roman"/>
+          <w:color w:val="BABED8"/>
+          <w:kern w:val="0"/>
+          <w:sz w:val="21"/>
+          <w:szCs w:val="21"/>
+          <w:lang w:eastAsia="en-IN" w:bidi="ta-IN"/>
+          <w14:ligatures w14:val="none"/>
+        </w:rPr>
+        <w:t xml:space="preserve"> _context</w:t>
+      </w:r>
+      <w:r>
+        <w:rPr>
+          <w:rFonts w:ascii="Consolas" w:eastAsia="Times New Roman" w:hAnsi="Consolas" w:cs="Times New Roman"/>
+          <w:color w:val="89DDFF"/>
+          <w:kern w:val="0"/>
+          <w:sz w:val="21"/>
+          <w:szCs w:val="21"/>
+          <w:lang w:eastAsia="en-IN" w:bidi="ta-IN"/>
+          <w14:ligatures w14:val="none"/>
+        </w:rPr>
+        <w:t>.</w:t>
+      </w:r>
+      <w:r>
+        <w:rPr>
+          <w:rFonts w:ascii="Consolas" w:eastAsia="Times New Roman" w:hAnsi="Consolas" w:cs="Times New Roman"/>
+          <w:color w:val="BABED8"/>
+          <w:kern w:val="0"/>
+          <w:sz w:val="21"/>
+          <w:szCs w:val="21"/>
+          <w:lang w:eastAsia="en-IN" w:bidi="ta-IN"/>
+          <w14:ligatures w14:val="none"/>
+        </w:rPr>
+        <w:t>Activities</w:t>
+      </w:r>
+      <w:r>
+        <w:rPr>
+          <w:rFonts w:ascii="Consolas" w:eastAsia="Times New Roman" w:hAnsi="Consolas" w:cs="Times New Roman"/>
+          <w:color w:val="89DDFF"/>
+          <w:kern w:val="0"/>
+          <w:sz w:val="21"/>
+          <w:szCs w:val="21"/>
+          <w:lang w:eastAsia="en-IN" w:bidi="ta-IN"/>
+          <w14:ligatures w14:val="none"/>
+        </w:rPr>
+        <w:t>.</w:t>
+      </w:r>
+      <w:r>
+        <w:rPr>
+          <w:rFonts w:ascii="Consolas" w:eastAsia="Times New Roman" w:hAnsi="Consolas" w:cs="Times New Roman"/>
+          <w:color w:val="82AAFF"/>
+          <w:kern w:val="0"/>
+          <w:sz w:val="21"/>
+          <w:szCs w:val="21"/>
+          <w:lang w:eastAsia="en-IN" w:bidi="ta-IN"/>
+          <w14:ligatures w14:val="none"/>
+        </w:rPr>
+        <w:t>ToListAsync</w:t>
+      </w:r>
+      <w:r>
+        <w:rPr>
+          <w:rFonts w:ascii="Consolas" w:eastAsia="Times New Roman" w:hAnsi="Consolas" w:cs="Times New Roman"/>
+          <w:color w:val="89DDFF"/>
+          <w:kern w:val="0"/>
+          <w:sz w:val="21"/>
+          <w:szCs w:val="21"/>
+          <w:lang w:eastAsia="en-IN" w:bidi="ta-IN"/>
+          <w14:ligatures w14:val="none"/>
+        </w:rPr>
+        <w:t>();</w:t>
+      </w:r>
+    </w:p>
+    <w:p>
+      <w:pPr>
+        <w:shd w:val="clear" w:color="auto" w:fill="292D3E"/>
+        <w:spacing w:after="0" w:line="285" w:lineRule="atLeast"/>
+        <w:rPr>
+          <w:rFonts w:ascii="Consolas" w:eastAsia="Times New Roman" w:hAnsi="Consolas" w:cs="Times New Roman"/>
+          <w:color w:val="BABED8"/>
+          <w:kern w:val="0"/>
+          <w:sz w:val="21"/>
+          <w:szCs w:val="21"/>
+          <w:lang w:eastAsia="en-IN" w:bidi="ta-IN"/>
+          <w14:ligatures w14:val="none"/>
+        </w:rPr>
+      </w:pPr>
+      <w:r>
+        <w:rPr>
+          <w:rFonts w:ascii="Consolas" w:eastAsia="Times New Roman" w:hAnsi="Consolas" w:cs="Times New Roman"/>
+          <w:color w:val="BABED8"/>
+          <w:kern w:val="0"/>
+          <w:sz w:val="21"/>
+          <w:szCs w:val="21"/>
+          <w:lang w:eastAsia="en-IN" w:bidi="ta-IN"/>
+          <w14:ligatures w14:val="none"/>
+        </w:rPr>
+        <w:t xml:space="preserve">        </w:t>
+      </w:r>
+      <w:r>
+        <w:rPr>
+          <w:rFonts w:ascii="Consolas" w:eastAsia="Times New Roman" w:hAnsi="Consolas" w:cs="Times New Roman"/>
+          <w:color w:val="89DDFF"/>
+          <w:kern w:val="0"/>
+          <w:sz w:val="21"/>
+          <w:szCs w:val="21"/>
+          <w:lang w:eastAsia="en-IN" w:bidi="ta-IN"/>
+          <w14:ligatures w14:val="none"/>
+        </w:rPr>
+        <w:t>}</w:t>
+      </w:r>
+    </w:p>
+    <w:p>
+      <w:pPr>
+        <w:shd w:val="clear" w:color="auto" w:fill="292D3E"/>
+        <w:spacing w:after="0" w:line="285" w:lineRule="atLeast"/>
+        <w:rPr>
+          <w:rFonts w:ascii="Consolas" w:eastAsia="Times New Roman" w:hAnsi="Consolas" w:cs="Times New Roman"/>
+          <w:color w:val="BABED8"/>
+          <w:kern w:val="0"/>
+          <w:sz w:val="21"/>
+          <w:szCs w:val="21"/>
+          <w:lang w:eastAsia="en-IN" w:bidi="ta-IN"/>
+          <w14:ligatures w14:val="none"/>
+        </w:rPr>
+      </w:pPr>
+    </w:p>
+    <w:p>
+      <w:pPr>
+        <w:shd w:val="clear" w:color="auto" w:fill="292D3E"/>
+        <w:spacing w:after="0" w:line="285" w:lineRule="atLeast"/>
+        <w:rPr>
+          <w:rFonts w:ascii="Consolas" w:eastAsia="Times New Roman" w:hAnsi="Consolas" w:cs="Times New Roman"/>
+          <w:color w:val="BABED8"/>
+          <w:kern w:val="0"/>
+          <w:sz w:val="21"/>
+          <w:szCs w:val="21"/>
+          <w:lang w:eastAsia="en-IN" w:bidi="ta-IN"/>
+          <w14:ligatures w14:val="none"/>
+        </w:rPr>
+      </w:pPr>
+      <w:r>
+        <w:rPr>
+          <w:rFonts w:ascii="Consolas" w:eastAsia="Times New Roman" w:hAnsi="Consolas" w:cs="Times New Roman"/>
+          <w:color w:val="BABED8"/>
+          <w:kern w:val="0"/>
+          <w:sz w:val="21"/>
+          <w:szCs w:val="21"/>
+          <w:lang w:eastAsia="en-IN" w:bidi="ta-IN"/>
+          <w14:ligatures w14:val="none"/>
+        </w:rPr>
+        <w:t xml:space="preserve">        </w:t>
+      </w:r>
+      <w:r>
+        <w:rPr>
+          <w:rFonts w:ascii="Consolas" w:eastAsia="Times New Roman" w:hAnsi="Consolas" w:cs="Times New Roman"/>
+          <w:color w:val="89DDFF"/>
+          <w:kern w:val="0"/>
+          <w:sz w:val="21"/>
+          <w:szCs w:val="21"/>
+          <w:lang w:eastAsia="en-IN" w:bidi="ta-IN"/>
+          <w14:ligatures w14:val="none"/>
+        </w:rPr>
+        <w:t>[</w:t>
+      </w:r>
+      <w:r>
+        <w:rPr>
+          <w:rFonts w:ascii="Consolas" w:eastAsia="Times New Roman" w:hAnsi="Consolas" w:cs="Times New Roman"/>
+          <w:color w:val="FFCB6B"/>
+          <w:kern w:val="0"/>
+          <w:sz w:val="21"/>
+          <w:szCs w:val="21"/>
+          <w:lang w:eastAsia="en-IN" w:bidi="ta-IN"/>
+          <w14:ligatures w14:val="none"/>
+        </w:rPr>
+        <w:t>HttpGet</w:t>
+      </w:r>
+      <w:r>
+        <w:rPr>
+          <w:rFonts w:ascii="Consolas" w:eastAsia="Times New Roman" w:hAnsi="Consolas" w:cs="Times New Roman"/>
+          <w:color w:val="89DDFF"/>
+          <w:kern w:val="0"/>
+          <w:sz w:val="21"/>
+          <w:szCs w:val="21"/>
+          <w:lang w:eastAsia="en-IN" w:bidi="ta-IN"/>
+          <w14:ligatures w14:val="none"/>
+        </w:rPr>
+        <w:t>]</w:t>
+      </w:r>
+    </w:p>
+    <w:p>
+      <w:pPr>
+        <w:shd w:val="clear" w:color="auto" w:fill="292D3E"/>
+        <w:spacing w:after="0" w:line="285" w:lineRule="atLeast"/>
+        <w:rPr>
+          <w:rFonts w:ascii="Consolas" w:eastAsia="Times New Roman" w:hAnsi="Consolas" w:cs="Times New Roman"/>
+          <w:color w:val="BABED8"/>
+          <w:kern w:val="0"/>
+          <w:sz w:val="21"/>
+          <w:szCs w:val="21"/>
+          <w:lang w:eastAsia="en-IN" w:bidi="ta-IN"/>
+          <w14:ligatures w14:val="none"/>
+        </w:rPr>
+      </w:pPr>
+      <w:r>
+        <w:rPr>
+          <w:rFonts w:ascii="Consolas" w:eastAsia="Times New Roman" w:hAnsi="Consolas" w:cs="Times New Roman"/>
+          <w:color w:val="BABED8"/>
+          <w:kern w:val="0"/>
+          <w:sz w:val="21"/>
+          <w:szCs w:val="21"/>
+          <w:lang w:eastAsia="en-IN" w:bidi="ta-IN"/>
+          <w14:ligatures w14:val="none"/>
+        </w:rPr>
+        <w:t xml:space="preserve">        </w:t>
+      </w:r>
+      <w:r>
+        <w:rPr>
+          <w:rFonts w:ascii="Consolas" w:eastAsia="Times New Roman" w:hAnsi="Consolas" w:cs="Times New Roman"/>
+          <w:color w:val="89DDFF"/>
+          <w:kern w:val="0"/>
+          <w:sz w:val="21"/>
+          <w:szCs w:val="21"/>
+          <w:lang w:eastAsia="en-IN" w:bidi="ta-IN"/>
+          <w14:ligatures w14:val="none"/>
+        </w:rPr>
+        <w:t>[</w:t>
+      </w:r>
+      <w:r>
+        <w:rPr>
+          <w:rFonts w:ascii="Consolas" w:eastAsia="Times New Roman" w:hAnsi="Consolas" w:cs="Times New Roman"/>
+          <w:color w:val="FFCB6B"/>
+          <w:kern w:val="0"/>
+          <w:sz w:val="21"/>
+          <w:szCs w:val="21"/>
+          <w:lang w:eastAsia="en-IN" w:bidi="ta-IN"/>
+          <w14:ligatures w14:val="none"/>
+        </w:rPr>
+        <w:t>Route</w:t>
+      </w:r>
+      <w:r>
+        <w:rPr>
+          <w:rFonts w:ascii="Consolas" w:eastAsia="Times New Roman" w:hAnsi="Consolas" w:cs="Times New Roman"/>
+          <w:color w:val="89DDFF"/>
+          <w:kern w:val="0"/>
+          <w:sz w:val="21"/>
+          <w:szCs w:val="21"/>
+          <w:lang w:eastAsia="en-IN" w:bidi="ta-IN"/>
+          <w14:ligatures w14:val="none"/>
+        </w:rPr>
+        <w:t>(</w:t>
+      </w:r>
+      <w:r>
+        <w:rPr>
+          <w:rFonts w:ascii="Consolas" w:eastAsia="Times New Roman" w:hAnsi="Consolas" w:cs="Times New Roman"/>
+          <w:color w:val="C3E88D"/>
+          <w:kern w:val="0"/>
+          <w:sz w:val="21"/>
+          <w:szCs w:val="21"/>
+          <w:lang w:eastAsia="en-IN" w:bidi="ta-IN"/>
+          <w14:ligatures w14:val="none"/>
+        </w:rPr>
+        <w:t>"{id}"</w:t>
+      </w:r>
+      <w:r>
+        <w:rPr>
+          <w:rFonts w:ascii="Consolas" w:eastAsia="Times New Roman" w:hAnsi="Consolas" w:cs="Times New Roman"/>
+          <w:color w:val="89DDFF"/>
+          <w:kern w:val="0"/>
+          <w:sz w:val="21"/>
+          <w:szCs w:val="21"/>
+          <w:lang w:eastAsia="en-IN" w:bidi="ta-IN"/>
+          <w14:ligatures w14:val="none"/>
+        </w:rPr>
+        <w:t>)]</w:t>
+      </w:r>
+    </w:p>
+    <w:p>
+      <w:pPr>
+        <w:shd w:val="clear" w:color="auto" w:fill="292D3E"/>
+        <w:spacing w:after="0" w:line="285" w:lineRule="atLeast"/>
+        <w:rPr>
+          <w:rFonts w:ascii="Consolas" w:eastAsia="Times New Roman" w:hAnsi="Consolas" w:cs="Times New Roman"/>
+          <w:color w:val="BABED8"/>
+          <w:kern w:val="0"/>
+          <w:sz w:val="21"/>
+          <w:szCs w:val="21"/>
+          <w:lang w:eastAsia="en-IN" w:bidi="ta-IN"/>
+          <w14:ligatures w14:val="none"/>
+        </w:rPr>
+      </w:pPr>
+      <w:r>
+        <w:rPr>
+          <w:rFonts w:ascii="Consolas" w:eastAsia="Times New Roman" w:hAnsi="Consolas" w:cs="Times New Roman"/>
+          <w:color w:val="BABED8"/>
+          <w:kern w:val="0"/>
+          <w:sz w:val="21"/>
+          <w:szCs w:val="21"/>
+          <w:lang w:eastAsia="en-IN" w:bidi="ta-IN"/>
+          <w14:ligatures w14:val="none"/>
+        </w:rPr>
+        <w:t xml:space="preserve">        </w:t>
+      </w:r>
+      <w:r>
+        <w:rPr>
+          <w:rFonts w:ascii="Consolas" w:eastAsia="Times New Roman" w:hAnsi="Consolas" w:cs="Times New Roman"/>
+          <w:i/>
+          <w:iCs/>
+          <w:color w:val="89DDFF"/>
+          <w:kern w:val="0"/>
+          <w:sz w:val="21"/>
+          <w:szCs w:val="21"/>
+          <w:lang w:eastAsia="en-IN" w:bidi="ta-IN"/>
+          <w14:ligatures w14:val="none"/>
+        </w:rPr>
+        <w:t>public</w:t>
+      </w:r>
+      <w:r>
+        <w:rPr>
+          <w:rFonts w:ascii="Consolas" w:eastAsia="Times New Roman" w:hAnsi="Consolas" w:cs="Times New Roman"/>
+          <w:color w:val="BABED8"/>
+          <w:kern w:val="0"/>
+          <w:sz w:val="21"/>
+          <w:szCs w:val="21"/>
+          <w:lang w:eastAsia="en-IN" w:bidi="ta-IN"/>
+          <w14:ligatures w14:val="none"/>
+        </w:rPr>
+        <w:t xml:space="preserve"> </w:t>
+      </w:r>
+      <w:r>
+        <w:rPr>
+          <w:rFonts w:ascii="Consolas" w:eastAsia="Times New Roman" w:hAnsi="Consolas" w:cs="Times New Roman"/>
+          <w:i/>
+          <w:iCs/>
+          <w:color w:val="89DDFF"/>
+          <w:kern w:val="0"/>
+          <w:sz w:val="21"/>
+          <w:szCs w:val="21"/>
+          <w:lang w:eastAsia="en-IN" w:bidi="ta-IN"/>
+          <w14:ligatures w14:val="none"/>
+        </w:rPr>
+        <w:t>async</w:t>
+      </w:r>
+      <w:r>
+        <w:rPr>
+          <w:rFonts w:ascii="Consolas" w:eastAsia="Times New Roman" w:hAnsi="Consolas" w:cs="Times New Roman"/>
+          <w:color w:val="BABED8"/>
+          <w:kern w:val="0"/>
+          <w:sz w:val="21"/>
+          <w:szCs w:val="21"/>
+          <w:lang w:eastAsia="en-IN" w:bidi="ta-IN"/>
+          <w14:ligatures w14:val="none"/>
+        </w:rPr>
+        <w:t xml:space="preserve"> </w:t>
+      </w:r>
+      <w:r>
+        <w:rPr>
+          <w:rFonts w:ascii="Consolas" w:eastAsia="Times New Roman" w:hAnsi="Consolas" w:cs="Times New Roman"/>
+          <w:color w:val="FFCB6B"/>
+          <w:kern w:val="0"/>
+          <w:sz w:val="21"/>
+          <w:szCs w:val="21"/>
+          <w:lang w:eastAsia="en-IN" w:bidi="ta-IN"/>
+          <w14:ligatures w14:val="none"/>
+        </w:rPr>
+        <w:t>Task</w:t>
+      </w:r>
+      <w:r>
+        <w:rPr>
+          <w:rFonts w:ascii="Consolas" w:eastAsia="Times New Roman" w:hAnsi="Consolas" w:cs="Times New Roman"/>
+          <w:color w:val="89DDFF"/>
+          <w:kern w:val="0"/>
+          <w:sz w:val="21"/>
+          <w:szCs w:val="21"/>
+          <w:lang w:eastAsia="en-IN" w:bidi="ta-IN"/>
+          <w14:ligatures w14:val="none"/>
+        </w:rPr>
+        <w:t>&lt;</w:t>
+      </w:r>
+      <w:r>
+        <w:rPr>
+          <w:rFonts w:ascii="Consolas" w:eastAsia="Times New Roman" w:hAnsi="Consolas" w:cs="Times New Roman"/>
+          <w:color w:val="FFCB6B"/>
+          <w:kern w:val="0"/>
+          <w:sz w:val="21"/>
+          <w:szCs w:val="21"/>
+          <w:lang w:eastAsia="en-IN" w:bidi="ta-IN"/>
+          <w14:ligatures w14:val="none"/>
+        </w:rPr>
+        <w:t>ActionResult</w:t>
+      </w:r>
+      <w:r>
+        <w:rPr>
+          <w:rFonts w:ascii="Consolas" w:eastAsia="Times New Roman" w:hAnsi="Consolas" w:cs="Times New Roman"/>
+          <w:color w:val="89DDFF"/>
+          <w:kern w:val="0"/>
+          <w:sz w:val="21"/>
+          <w:szCs w:val="21"/>
+          <w:lang w:eastAsia="en-IN" w:bidi="ta-IN"/>
+          <w14:ligatures w14:val="none"/>
+        </w:rPr>
+        <w:t>&lt;</w:t>
+      </w:r>
+      <w:r>
+        <w:rPr>
+          <w:rFonts w:ascii="Consolas" w:eastAsia="Times New Roman" w:hAnsi="Consolas" w:cs="Times New Roman"/>
+          <w:color w:val="FFCB6B"/>
+          <w:kern w:val="0"/>
+          <w:sz w:val="21"/>
+          <w:szCs w:val="21"/>
+          <w:lang w:eastAsia="en-IN" w:bidi="ta-IN"/>
+          <w14:ligatures w14:val="none"/>
+        </w:rPr>
+        <w:t>Activity</w:t>
+      </w:r>
+      <w:r>
+        <w:rPr>
+          <w:rFonts w:ascii="Consolas" w:eastAsia="Times New Roman" w:hAnsi="Consolas" w:cs="Times New Roman"/>
+          <w:color w:val="89DDFF"/>
+          <w:kern w:val="0"/>
+          <w:sz w:val="21"/>
+          <w:szCs w:val="21"/>
+          <w:lang w:eastAsia="en-IN" w:bidi="ta-IN"/>
+          <w14:ligatures w14:val="none"/>
+        </w:rPr>
+        <w:t>&gt;&gt;</w:t>
+      </w:r>
+      <w:r>
+        <w:rPr>
+          <w:rFonts w:ascii="Consolas" w:eastAsia="Times New Roman" w:hAnsi="Consolas" w:cs="Times New Roman"/>
+          <w:color w:val="BABED8"/>
+          <w:kern w:val="0"/>
+          <w:sz w:val="21"/>
+          <w:szCs w:val="21"/>
+          <w:lang w:eastAsia="en-IN" w:bidi="ta-IN"/>
+          <w14:ligatures w14:val="none"/>
+        </w:rPr>
+        <w:t xml:space="preserve"> </w:t>
+      </w:r>
+      <w:r>
+        <w:rPr>
+          <w:rFonts w:ascii="Consolas" w:eastAsia="Times New Roman" w:hAnsi="Consolas" w:cs="Times New Roman"/>
+          <w:color w:val="82AAFF"/>
+          <w:kern w:val="0"/>
+          <w:sz w:val="21"/>
+          <w:szCs w:val="21"/>
+          <w:lang w:eastAsia="en-IN" w:bidi="ta-IN"/>
+          <w14:ligatures w14:val="none"/>
+        </w:rPr>
+        <w:t>GetActivity</w:t>
+      </w:r>
+      <w:r>
+        <w:rPr>
+          <w:rFonts w:ascii="Consolas" w:eastAsia="Times New Roman" w:hAnsi="Consolas" w:cs="Times New Roman"/>
+          <w:color w:val="89DDFF"/>
+          <w:kern w:val="0"/>
+          <w:sz w:val="21"/>
+          <w:szCs w:val="21"/>
+          <w:lang w:eastAsia="en-IN" w:bidi="ta-IN"/>
+          <w14:ligatures w14:val="none"/>
+        </w:rPr>
+        <w:t>(</w:t>
+      </w:r>
+      <w:r>
+        <w:rPr>
+          <w:rFonts w:ascii="Consolas" w:eastAsia="Times New Roman" w:hAnsi="Consolas" w:cs="Times New Roman"/>
+          <w:color w:val="FFCB6B"/>
+          <w:kern w:val="0"/>
+          <w:sz w:val="21"/>
+          <w:szCs w:val="21"/>
+          <w:lang w:eastAsia="en-IN" w:bidi="ta-IN"/>
+          <w14:ligatures w14:val="none"/>
+        </w:rPr>
+        <w:t>Guid</w:t>
+      </w:r>
+      <w:r>
+        <w:rPr>
+          <w:rFonts w:ascii="Consolas" w:eastAsia="Times New Roman" w:hAnsi="Consolas" w:cs="Times New Roman"/>
+          <w:color w:val="BABED8"/>
+          <w:kern w:val="0"/>
+          <w:sz w:val="21"/>
+          <w:szCs w:val="21"/>
+          <w:lang w:eastAsia="en-IN" w:bidi="ta-IN"/>
+          <w14:ligatures w14:val="none"/>
+        </w:rPr>
+        <w:t xml:space="preserve"> </w:t>
+      </w:r>
+      <w:r>
+        <w:rPr>
+          <w:rFonts w:ascii="Consolas" w:eastAsia="Times New Roman" w:hAnsi="Consolas" w:cs="Times New Roman"/>
+          <w:i/>
+          <w:iCs/>
+          <w:color w:val="BABED8"/>
+          <w:kern w:val="0"/>
+          <w:sz w:val="21"/>
+          <w:szCs w:val="21"/>
+          <w:lang w:eastAsia="en-IN" w:bidi="ta-IN"/>
+          <w14:ligatures w14:val="none"/>
+        </w:rPr>
+        <w:t>id</w:t>
+      </w:r>
+      <w:r>
+        <w:rPr>
+          <w:rFonts w:ascii="Consolas" w:eastAsia="Times New Roman" w:hAnsi="Consolas" w:cs="Times New Roman"/>
+          <w:color w:val="89DDFF"/>
+          <w:kern w:val="0"/>
+          <w:sz w:val="21"/>
+          <w:szCs w:val="21"/>
+          <w:lang w:eastAsia="en-IN" w:bidi="ta-IN"/>
+          <w14:ligatures w14:val="none"/>
+        </w:rPr>
+        <w:t>)</w:t>
+      </w:r>
+    </w:p>
+    <w:p>
+      <w:pPr>
+        <w:shd w:val="clear" w:color="auto" w:fill="292D3E"/>
+        <w:spacing w:after="0" w:line="285" w:lineRule="atLeast"/>
+        <w:rPr>
+          <w:rFonts w:ascii="Consolas" w:eastAsia="Times New Roman" w:hAnsi="Consolas" w:cs="Times New Roman"/>
+          <w:color w:val="BABED8"/>
+          <w:kern w:val="0"/>
+          <w:sz w:val="21"/>
+          <w:szCs w:val="21"/>
+          <w:lang w:eastAsia="en-IN" w:bidi="ta-IN"/>
+          <w14:ligatures w14:val="none"/>
+        </w:rPr>
+      </w:pPr>
+      <w:r>
+        <w:rPr>
+          <w:rFonts w:ascii="Consolas" w:eastAsia="Times New Roman" w:hAnsi="Consolas" w:cs="Times New Roman"/>
+          <w:color w:val="BABED8"/>
+          <w:kern w:val="0"/>
+          <w:sz w:val="21"/>
+          <w:szCs w:val="21"/>
+          <w:lang w:eastAsia="en-IN" w:bidi="ta-IN"/>
+          <w14:ligatures w14:val="none"/>
+        </w:rPr>
+        <w:t xml:space="preserve">        </w:t>
+      </w:r>
+      <w:r>
+        <w:rPr>
+          <w:rFonts w:ascii="Consolas" w:eastAsia="Times New Roman" w:hAnsi="Consolas" w:cs="Times New Roman"/>
+          <w:color w:val="89DDFF"/>
+          <w:kern w:val="0"/>
+          <w:sz w:val="21"/>
+          <w:szCs w:val="21"/>
+          <w:lang w:eastAsia="en-IN" w:bidi="ta-IN"/>
+          <w14:ligatures w14:val="none"/>
+        </w:rPr>
+        <w:t>{</w:t>
+      </w:r>
+    </w:p>
+    <w:p>
+      <w:pPr>
+        <w:shd w:val="clear" w:color="auto" w:fill="292D3E"/>
+        <w:spacing w:after="0" w:line="285" w:lineRule="atLeast"/>
+        <w:rPr>
+          <w:rFonts w:ascii="Consolas" w:eastAsia="Times New Roman" w:hAnsi="Consolas" w:cs="Times New Roman"/>
+          <w:color w:val="BABED8"/>
+          <w:kern w:val="0"/>
+          <w:sz w:val="21"/>
+          <w:szCs w:val="21"/>
+          <w:lang w:eastAsia="en-IN" w:bidi="ta-IN"/>
+          <w14:ligatures w14:val="none"/>
+        </w:rPr>
+      </w:pPr>
+      <w:r>
+        <w:rPr>
+          <w:rFonts w:ascii="Consolas" w:eastAsia="Times New Roman" w:hAnsi="Consolas" w:cs="Times New Roman"/>
+          <w:color w:val="BABED8"/>
+          <w:kern w:val="0"/>
+          <w:sz w:val="21"/>
+          <w:szCs w:val="21"/>
+          <w:lang w:eastAsia="en-IN" w:bidi="ta-IN"/>
+          <w14:ligatures w14:val="none"/>
+        </w:rPr>
+        <w:t xml:space="preserve">            </w:t>
+      </w:r>
+      <w:r>
+        <w:rPr>
+          <w:rFonts w:ascii="Consolas" w:eastAsia="Times New Roman" w:hAnsi="Consolas" w:cs="Times New Roman"/>
+          <w:i/>
+          <w:iCs/>
+          <w:color w:val="89DDFF"/>
+          <w:kern w:val="0"/>
+          <w:sz w:val="21"/>
+          <w:szCs w:val="21"/>
+          <w:lang w:eastAsia="en-IN" w:bidi="ta-IN"/>
+          <w14:ligatures w14:val="none"/>
+        </w:rPr>
+        <w:t>return</w:t>
+      </w:r>
+      <w:r>
+        <w:rPr>
+          <w:rFonts w:ascii="Consolas" w:eastAsia="Times New Roman" w:hAnsi="Consolas" w:cs="Times New Roman"/>
+          <w:color w:val="BABED8"/>
+          <w:kern w:val="0"/>
+          <w:sz w:val="21"/>
+          <w:szCs w:val="21"/>
+          <w:lang w:eastAsia="en-IN" w:bidi="ta-IN"/>
+          <w14:ligatures w14:val="none"/>
+        </w:rPr>
+        <w:t xml:space="preserve"> </w:t>
+      </w:r>
+      <w:r>
+        <w:rPr>
+          <w:rFonts w:ascii="Consolas" w:eastAsia="Times New Roman" w:hAnsi="Consolas" w:cs="Times New Roman"/>
+          <w:i/>
+          <w:iCs/>
+          <w:color w:val="89DDFF"/>
+          <w:kern w:val="0"/>
+          <w:sz w:val="21"/>
+          <w:szCs w:val="21"/>
+          <w:lang w:eastAsia="en-IN" w:bidi="ta-IN"/>
+          <w14:ligatures w14:val="none"/>
+        </w:rPr>
+        <w:t>await</w:t>
+      </w:r>
+      <w:r>
+        <w:rPr>
+          <w:rFonts w:ascii="Consolas" w:eastAsia="Times New Roman" w:hAnsi="Consolas" w:cs="Times New Roman"/>
+          <w:color w:val="BABED8"/>
+          <w:kern w:val="0"/>
+          <w:sz w:val="21"/>
+          <w:szCs w:val="21"/>
+          <w:lang w:eastAsia="en-IN" w:bidi="ta-IN"/>
+          <w14:ligatures w14:val="none"/>
+        </w:rPr>
+        <w:t xml:space="preserve"> _context</w:t>
+      </w:r>
+      <w:r>
+        <w:rPr>
+          <w:rFonts w:ascii="Consolas" w:eastAsia="Times New Roman" w:hAnsi="Consolas" w:cs="Times New Roman"/>
+          <w:color w:val="89DDFF"/>
+          <w:kern w:val="0"/>
+          <w:sz w:val="21"/>
+          <w:szCs w:val="21"/>
+          <w:lang w:eastAsia="en-IN" w:bidi="ta-IN"/>
+          <w14:ligatures w14:val="none"/>
+        </w:rPr>
+        <w:t>.</w:t>
+      </w:r>
+      <w:r>
+        <w:rPr>
+          <w:rFonts w:ascii="Consolas" w:eastAsia="Times New Roman" w:hAnsi="Consolas" w:cs="Times New Roman"/>
+          <w:color w:val="BABED8"/>
+          <w:kern w:val="0"/>
+          <w:sz w:val="21"/>
+          <w:szCs w:val="21"/>
+          <w:lang w:eastAsia="en-IN" w:bidi="ta-IN"/>
+          <w14:ligatures w14:val="none"/>
+        </w:rPr>
+        <w:t>Activities</w:t>
+      </w:r>
+      <w:r>
+        <w:rPr>
+          <w:rFonts w:ascii="Consolas" w:eastAsia="Times New Roman" w:hAnsi="Consolas" w:cs="Times New Roman"/>
+          <w:color w:val="89DDFF"/>
+          <w:kern w:val="0"/>
+          <w:sz w:val="21"/>
+          <w:szCs w:val="21"/>
+          <w:lang w:eastAsia="en-IN" w:bidi="ta-IN"/>
+          <w14:ligatures w14:val="none"/>
+        </w:rPr>
+        <w:t>.</w:t>
+      </w:r>
+      <w:r>
+        <w:rPr>
+          <w:rFonts w:ascii="Consolas" w:eastAsia="Times New Roman" w:hAnsi="Consolas" w:cs="Times New Roman"/>
+          <w:color w:val="82AAFF"/>
+          <w:kern w:val="0"/>
+          <w:sz w:val="21"/>
+          <w:szCs w:val="21"/>
+          <w:lang w:eastAsia="en-IN" w:bidi="ta-IN"/>
+          <w14:ligatures w14:val="none"/>
+        </w:rPr>
+        <w:t>FindAsync</w:t>
+      </w:r>
+      <w:r>
+        <w:rPr>
+          <w:rFonts w:ascii="Consolas" w:eastAsia="Times New Roman" w:hAnsi="Consolas" w:cs="Times New Roman"/>
+          <w:color w:val="89DDFF"/>
+          <w:kern w:val="0"/>
+          <w:sz w:val="21"/>
+          <w:szCs w:val="21"/>
+          <w:lang w:eastAsia="en-IN" w:bidi="ta-IN"/>
+          <w14:ligatures w14:val="none"/>
+        </w:rPr>
+        <w:t>(</w:t>
+      </w:r>
+      <w:r>
+        <w:rPr>
+          <w:rFonts w:ascii="Consolas" w:eastAsia="Times New Roman" w:hAnsi="Consolas" w:cs="Times New Roman"/>
+          <w:i/>
+          <w:iCs/>
+          <w:color w:val="BABED8"/>
+          <w:kern w:val="0"/>
+          <w:sz w:val="21"/>
+          <w:szCs w:val="21"/>
+          <w:lang w:eastAsia="en-IN" w:bidi="ta-IN"/>
+          <w14:ligatures w14:val="none"/>
+        </w:rPr>
+        <w:t>id</w:t>
+      </w:r>
+      <w:r>
+        <w:rPr>
+          <w:rFonts w:ascii="Consolas" w:eastAsia="Times New Roman" w:hAnsi="Consolas" w:cs="Times New Roman"/>
+          <w:color w:val="89DDFF"/>
+          <w:kern w:val="0"/>
+          <w:sz w:val="21"/>
+          <w:szCs w:val="21"/>
+          <w:lang w:eastAsia="en-IN" w:bidi="ta-IN"/>
+          <w14:ligatures w14:val="none"/>
+        </w:rPr>
+        <w:t>);</w:t>
+      </w:r>
+    </w:p>
+    <w:p>
+      <w:pPr>
+        <w:shd w:val="clear" w:color="auto" w:fill="292D3E"/>
+        <w:spacing w:after="0" w:line="285" w:lineRule="atLeast"/>
+        <w:rPr>
+          <w:rFonts w:ascii="Consolas" w:eastAsia="Times New Roman" w:hAnsi="Consolas" w:cs="Times New Roman"/>
+          <w:color w:val="BABED8"/>
+          <w:kern w:val="0"/>
+          <w:sz w:val="21"/>
+          <w:szCs w:val="21"/>
+          <w:lang w:eastAsia="en-IN" w:bidi="ta-IN"/>
+          <w14:ligatures w14:val="none"/>
+        </w:rPr>
+      </w:pPr>
+      <w:r>
+        <w:rPr>
+          <w:rFonts w:ascii="Consolas" w:eastAsia="Times New Roman" w:hAnsi="Consolas" w:cs="Times New Roman"/>
+          <w:color w:val="BABED8"/>
+          <w:kern w:val="0"/>
+          <w:sz w:val="21"/>
+          <w:szCs w:val="21"/>
+          <w:lang w:eastAsia="en-IN" w:bidi="ta-IN"/>
+          <w14:ligatures w14:val="none"/>
+        </w:rPr>
+        <w:t xml:space="preserve">        </w:t>
+      </w:r>
+      <w:r>
+        <w:rPr>
+          <w:rFonts w:ascii="Consolas" w:eastAsia="Times New Roman" w:hAnsi="Consolas" w:cs="Times New Roman"/>
+          <w:color w:val="89DDFF"/>
+          <w:kern w:val="0"/>
+          <w:sz w:val="21"/>
+          <w:szCs w:val="21"/>
+          <w:lang w:eastAsia="en-IN" w:bidi="ta-IN"/>
+          <w14:ligatures w14:val="none"/>
+        </w:rPr>
+        <w:t>}</w:t>
+      </w:r>
+    </w:p>
+    <w:p>
+      <w:pPr>
+        <w:shd w:val="clear" w:color="auto" w:fill="292D3E"/>
+        <w:spacing w:after="0" w:line="285" w:lineRule="atLeast"/>
+        <w:rPr>
+          <w:rFonts w:ascii="Consolas" w:eastAsia="Times New Roman" w:hAnsi="Consolas" w:cs="Times New Roman"/>
+          <w:color w:val="BABED8"/>
+          <w:kern w:val="0"/>
+          <w:sz w:val="21"/>
+          <w:szCs w:val="21"/>
+          <w:lang w:eastAsia="en-IN" w:bidi="ta-IN"/>
+          <w14:ligatures w14:val="none"/>
+        </w:rPr>
+      </w:pPr>
+      <w:r>
+        <w:rPr>
+          <w:rFonts w:ascii="Consolas" w:eastAsia="Times New Roman" w:hAnsi="Consolas" w:cs="Times New Roman"/>
+          <w:color w:val="BABED8"/>
+          <w:kern w:val="0"/>
+          <w:sz w:val="21"/>
+          <w:szCs w:val="21"/>
+          <w:lang w:eastAsia="en-IN" w:bidi="ta-IN"/>
+          <w14:ligatures w14:val="none"/>
+        </w:rPr>
+        <w:t xml:space="preserve">    </w:t>
+      </w:r>
+      <w:r>
+        <w:rPr>
+          <w:rFonts w:ascii="Consolas" w:eastAsia="Times New Roman" w:hAnsi="Consolas" w:cs="Times New Roman"/>
+          <w:color w:val="89DDFF"/>
+          <w:kern w:val="0"/>
+          <w:sz w:val="21"/>
+          <w:szCs w:val="21"/>
+          <w:lang w:eastAsia="en-IN" w:bidi="ta-IN"/>
+          <w14:ligatures w14:val="none"/>
+        </w:rPr>
+        <w:t>}</w:t>
+      </w:r>
+    </w:p>
+    <w:p>
+      <w:pPr>
+        <w:shd w:val="clear" w:color="auto" w:fill="292D3E"/>
+        <w:spacing w:after="0" w:line="285" w:lineRule="atLeast"/>
+        <w:rPr>
+          <w:rFonts w:ascii="Consolas" w:eastAsia="Times New Roman" w:hAnsi="Consolas" w:cs="Times New Roman"/>
+          <w:color w:val="BABED8"/>
+          <w:kern w:val="0"/>
+          <w:sz w:val="21"/>
+          <w:szCs w:val="21"/>
+          <w:lang w:eastAsia="en-IN" w:bidi="ta-IN"/>
+          <w14:ligatures w14:val="none"/>
+        </w:rPr>
+      </w:pPr>
+      <w:r>
+        <w:rPr>
+          <w:rFonts w:ascii="Consolas" w:eastAsia="Times New Roman" w:hAnsi="Consolas" w:cs="Times New Roman"/>
+          <w:color w:val="89DDFF"/>
+          <w:kern w:val="0"/>
+          <w:sz w:val="21"/>
+          <w:szCs w:val="21"/>
+          <w:lang w:eastAsia="en-IN" w:bidi="ta-IN"/>
+          <w14:ligatures w14:val="none"/>
+        </w:rPr>
+        <w:t>}</w:t>
+      </w:r>
+    </w:p>
+    <w:p/>
+    <w:p>
+      <w:r>
+        <w:t>Then I am going to add gitignore file through dotnet cli command</w:t>
+      </w:r>
+    </w:p>
+    <w:p>
+      <w:pPr>
+        <w:rPr>
+          <w:b/>
+          <w:bCs/>
+          <w:i/>
+          <w:iCs/>
+        </w:rPr>
+      </w:pPr>
+      <w:r>
+        <w:rPr>
+          <w:b/>
+          <w:bCs/>
+          <w:i/>
+          <w:iCs/>
+        </w:rPr>
+        <w:tab/>
+        <w:t>Dotnet new gitignore</w:t>
+      </w:r>
+    </w:p>
+    <w:p>
+      <w:pPr>
+        <w:rPr>
+          <w:b/>
+          <w:bCs/>
+          <w:i/>
+          <w:iCs/>
+        </w:rPr>
+      </w:pPr>
+    </w:p>
+    <w:p>
+      <w:r>
+        <w:t>After that commit the files to the git repository and pushed to git</w:t>
+      </w:r>
+      <w:r>
+        <w:t>.</w:t>
+      </w:r>
+    </w:p>
+    <w:p/>
     <w:sectPr>
       <w:pgSz w:w="11906" w:h="16838"/>
       <w:pgMar w:top="1440" w:right="1440" w:bottom="1440" w:left="1440" w:header="708" w:footer="708" w:gutter="0"/>

</xml_diff>

<commit_message>
end of section 3
</commit_message>
<xml_diff>
--- a/ReadMe.docx
+++ b/ReadMe.docx
@@ -5145,9 +5145,28 @@
       </w:r>
     </w:p>
     <w:p>
-      <w:r>
-        <w:t>Sqllite:Open the database</w:t>
-      </w:r>
+      <w:pPr>
+        <w:rPr>
+          <w:b/>
+          <w:bCs/>
+        </w:rPr>
+      </w:pPr>
+      <w:r>
+        <w:rPr>
+          <w:b/>
+          <w:bCs/>
+        </w:rPr>
+        <w:t xml:space="preserve">Sqllite:Open the </w:t>
+      </w:r>
+      <w:proofErr w:type="gramStart"/>
+      <w:r>
+        <w:rPr>
+          <w:b/>
+          <w:bCs/>
+        </w:rPr>
+        <w:t>database</w:t>
+      </w:r>
+      <w:proofErr w:type="gramEnd"/>
     </w:p>
     <w:p>
       <w:r>
@@ -11163,6 +11182,148 @@
       </w:r>
     </w:p>
     <w:p/>
+    <w:p>
+      <w:pPr>
+        <w:rPr>
+          <w:b/>
+          <w:bCs/>
+          <w:u w:val="single"/>
+        </w:rPr>
+      </w:pPr>
+      <w:r>
+        <w:rPr>
+          <w:b/>
+          <w:bCs/>
+          <w:u w:val="single"/>
+        </w:rPr>
+        <w:t>Creating React application in our project</w:t>
+      </w:r>
+    </w:p>
+    <w:p>
+      <w:pPr>
+        <w:ind w:firstLine="720"/>
+      </w:pPr>
+      <w:r>
+        <w:t>We are going to use vite to create our react application and vite going to act as a build tool and development server in our case.</w:t>
+      </w:r>
+    </w:p>
+    <w:p>
+      <w:pPr>
+        <w:ind w:firstLine="720"/>
+      </w:pPr>
+      <w:r>
+        <w:t>Command to create our react project template</w:t>
+      </w:r>
+    </w:p>
+    <w:p>
+      <w:pPr>
+        <w:ind w:firstLine="720"/>
+        <w:rPr>
+          <w:b/>
+          <w:bCs/>
+        </w:rPr>
+      </w:pPr>
+      <w:r>
+        <w:tab/>
+      </w:r>
+      <w:r>
+        <w:rPr>
+          <w:b/>
+          <w:bCs/>
+        </w:rPr>
+        <w:t>Npm create vite@latest</w:t>
+      </w:r>
+    </w:p>
+    <w:p>
+      <w:pPr>
+        <w:ind w:firstLine="720"/>
+      </w:pPr>
+      <w:r>
+        <w:t>Which will ask for project name and other information</w:t>
+      </w:r>
+    </w:p>
+    <w:p>
+      <w:pPr>
+        <w:ind w:firstLine="720"/>
+      </w:pPr>
+      <w:r>
+        <w:t xml:space="preserve">Once project is created, </w:t>
+      </w:r>
+    </w:p>
+    <w:p>
+      <w:pPr>
+        <w:ind w:firstLine="720"/>
+        <w:rPr>
+          <w:b/>
+          <w:bCs/>
+        </w:rPr>
+      </w:pPr>
+      <w:r>
+        <w:tab/>
+      </w:r>
+      <w:r>
+        <w:rPr>
+          <w:b/>
+          <w:bCs/>
+        </w:rPr>
+        <w:t>Cd app_directory</w:t>
+      </w:r>
+    </w:p>
+    <w:p>
+      <w:pPr>
+        <w:ind w:firstLine="720"/>
+      </w:pPr>
+      <w:r>
+        <w:tab/>
+      </w:r>
+      <w:r>
+        <w:rPr>
+          <w:b/>
+          <w:bCs/>
+        </w:rPr>
+        <w:t>Npm install</w:t>
+      </w:r>
+      <w:r>
+        <w:t xml:space="preserve"> --&gt; to install dependencies and packages</w:t>
+      </w:r>
+    </w:p>
+    <w:p>
+      <w:pPr>
+        <w:ind w:firstLine="720"/>
+      </w:pPr>
+      <w:r>
+        <w:rPr>
+          <w:b/>
+          <w:bCs/>
+        </w:rPr>
+        <w:tab/>
+        <w:t>Npm run dev</w:t>
+      </w:r>
+      <w:r>
+        <w:t xml:space="preserve"> --&gt; here dev is our vite</w:t>
+      </w:r>
+    </w:p>
+    <w:p>
+      <w:pPr>
+        <w:ind w:firstLine="720"/>
+      </w:pPr>
+    </w:p>
+    <w:p>
+      <w:pPr>
+        <w:ind w:firstLine="720"/>
+      </w:pPr>
+      <w:r>
+        <w:tab/>
+      </w:r>
+    </w:p>
+    <w:p>
+      <w:pPr>
+        <w:ind w:firstLine="720"/>
+      </w:pPr>
+      <w:r>
+        <w:tab/>
+      </w:r>
+    </w:p>
     <w:sectPr>
       <w:pgSz w:w="11906" w:h="16838"/>
       <w:pgMar w:top="1440" w:right="1440" w:bottom="1440" w:left="1440" w:header="708" w:footer="708" w:gutter="0"/>

</xml_diff>